<commit_message>
added slecet move at random function
</commit_message>
<xml_diff>
--- a/GP-19.docx
+++ b/GP-19.docx
@@ -1,6 +1,6 @@
 
 <file path=word/document.xml><?xml version="1.0" encoding="utf-8"?>
-<w:document xmlns:wpc="http://schemas.microsoft.com/office/word/2010/wordprocessingCanvas" xmlns:mc="http://schemas.openxmlformats.org/markup-compatibility/2006" xmlns:o="urn:schemas-microsoft-com:office:office" xmlns:r="http://schemas.openxmlformats.org/officeDocument/2006/relationships" xmlns:m="http://schemas.openxmlformats.org/officeDocument/2006/math" xmlns:v="urn:schemas-microsoft-com:vml" xmlns:wp14="http://schemas.microsoft.com/office/word/2010/wordprocessingDrawing" xmlns:wp="http://schemas.openxmlformats.org/drawingml/2006/wordprocessingDrawing" xmlns:w10="urn:schemas-microsoft-com:office:word" xmlns:w="http://schemas.openxmlformats.org/wordprocessingml/2006/main" xmlns:w14="http://schemas.microsoft.com/office/word/2010/wordml" xmlns:wpg="http://schemas.microsoft.com/office/word/2010/wordprocessingGroup" xmlns:wpi="http://schemas.microsoft.com/office/word/2010/wordprocessingInk" xmlns:wne="http://schemas.microsoft.com/office/word/2006/wordml" xmlns:wps="http://schemas.microsoft.com/office/word/2010/wordprocessingShape" mc:Ignorable="w14 wp14">
+<w:document xmlns:wpc="http://schemas.microsoft.com/office/word/2010/wordprocessingCanvas" xmlns:mc="http://schemas.openxmlformats.org/markup-compatibility/2006" xmlns:o="urn:schemas-microsoft-com:office:office" xmlns:r="http://schemas.openxmlformats.org/officeDocument/2006/relationships" xmlns:m="http://schemas.openxmlformats.org/officeDocument/2006/math" xmlns:v="urn:schemas-microsoft-com:vml" xmlns:wp14="http://schemas.microsoft.com/office/word/2010/wordprocessingDrawing" xmlns:wp="http://schemas.openxmlformats.org/drawingml/2006/wordprocessingDrawing" xmlns:w10="urn:schemas-microsoft-com:office:word" xmlns:w="http://schemas.openxmlformats.org/wordprocessingml/2006/main" xmlns:w14="http://schemas.microsoft.com/office/word/2010/wordml" xmlns:w15="http://schemas.microsoft.com/office/word/2012/wordml" xmlns:wpg="http://schemas.microsoft.com/office/word/2010/wordprocessingGroup" xmlns:wpi="http://schemas.microsoft.com/office/word/2010/wordprocessingInk" xmlns:wne="http://schemas.microsoft.com/office/word/2006/wordml" xmlns:wps="http://schemas.microsoft.com/office/word/2010/wordprocessingShape" mc:Ignorable="w14 w15 wp14">
   <w:body>
     <w:p>
       <w:pPr>
@@ -252,8 +252,6 @@
         </w:rPr>
         <w:t>4-</w:t>
       </w:r>
-      <w:bookmarkStart w:id="0" w:name="_GoBack"/>
-      <w:bookmarkEnd w:id="0"/>
       <w:r>
         <w:rPr>
           <w:b w:val="0"/>
@@ -331,6 +329,7 @@
           <w:color w:val="FFFFFF"/>
           <w:sz w:val="20"/>
           <w:szCs w:val="20"/>
+          <w:lang w:eastAsia="zh-TW"/>
         </w:rPr>
         <w:drawing>
           <wp:inline distT="0" distB="0" distL="0" distR="0" wp14:anchorId="673E59ED" wp14:editId="5E0CC9B7">
@@ -350,7 +349,7 @@
                     </pic:cNvPicPr>
                   </pic:nvPicPr>
                   <pic:blipFill>
-                    <a:blip r:embed="rId9" cstate="print">
+                    <a:blip r:embed="rId8" cstate="print">
                       <a:extLst>
                         <a:ext uri="{28A0092B-C50C-407E-A947-70E740481C1C}">
                           <a14:useLocalDpi xmlns:a14="http://schemas.microsoft.com/office/drawing/2010/main" val="0"/>
@@ -652,6 +651,7 @@
       <w:r>
         <w:rPr>
           <w:noProof/>
+          <w:lang w:eastAsia="zh-TW"/>
         </w:rPr>
         <w:drawing>
           <wp:inline distT="0" distB="0" distL="0" distR="0">
@@ -671,7 +671,7 @@
                     </pic:cNvPicPr>
                   </pic:nvPicPr>
                   <pic:blipFill>
-                    <a:blip r:embed="rId10">
+                    <a:blip r:embed="rId9">
                       <a:extLst>
                         <a:ext uri="{28A0092B-C50C-407E-A947-70E740481C1C}">
                           <a14:useLocalDpi xmlns:a14="http://schemas.microsoft.com/office/drawing/2010/main" val="0"/>
@@ -723,6 +723,7 @@
       <w:r>
         <w:rPr>
           <w:noProof/>
+          <w:lang w:eastAsia="zh-TW"/>
         </w:rPr>
         <w:lastRenderedPageBreak/>
         <w:drawing>
@@ -743,7 +744,7 @@
                     </pic:cNvPicPr>
                   </pic:nvPicPr>
                   <pic:blipFill>
-                    <a:blip r:embed="rId11" cstate="print">
+                    <a:blip r:embed="rId10" cstate="print">
                       <a:extLst>
                         <a:ext uri="{28A0092B-C50C-407E-A947-70E740481C1C}">
                           <a14:useLocalDpi xmlns:a14="http://schemas.microsoft.com/office/drawing/2010/main" val="0"/>
@@ -833,7 +834,7 @@
       <w:r>
         <w:t>(</w:t>
       </w:r>
-      <w:hyperlink r:id="rId12" w:history="1">
+      <w:hyperlink r:id="rId11" w:history="1">
         <w:r>
           <w:rPr>
             <w:rStyle w:val="Hyperlink"/>
@@ -1108,13 +1109,15 @@
         <w:t>q-value</w:t>
       </w:r>
       <w:r>
-        <w:t xml:space="preserve">). </w:t>
+        <w:t>).</w:t>
       </w:r>
     </w:p>
     <w:p>
       <w:pPr>
         <w:pStyle w:val="BodyText"/>
       </w:pPr>
+      <w:bookmarkStart w:id="0" w:name="_GoBack"/>
+      <w:bookmarkEnd w:id="0"/>
     </w:p>
     <w:p>
       <w:pPr>
@@ -1128,6 +1131,7 @@
           <w:color w:val="FFFFFF"/>
           <w:sz w:val="20"/>
           <w:szCs w:val="20"/>
+          <w:lang w:eastAsia="zh-TW"/>
         </w:rPr>
         <w:drawing>
           <wp:inline distT="0" distB="0" distL="0" distR="0" wp14:anchorId="653C91D7" wp14:editId="5FB3CD08">
@@ -1147,7 +1151,7 @@
                     </pic:cNvPicPr>
                   </pic:nvPicPr>
                   <pic:blipFill>
-                    <a:blip r:embed="rId13" cstate="print">
+                    <a:blip r:embed="rId12" cstate="print">
                       <a:extLst>
                         <a:ext uri="{28A0092B-C50C-407E-A947-70E740481C1C}">
                           <a14:useLocalDpi xmlns:a14="http://schemas.microsoft.com/office/drawing/2010/main" val="0"/>
@@ -2142,7 +2146,7 @@
           <w:szCs w:val="20"/>
         </w:rPr>
       </w:pPr>
-      <w:hyperlink r:id="rId14" w:history="1">
+      <w:hyperlink r:id="rId13" w:history="1">
         <w:r>
           <w:rPr>
             <w:rStyle w:val="Hyperlink"/>
@@ -2171,7 +2175,7 @@
           <w:szCs w:val="20"/>
         </w:rPr>
       </w:pPr>
-      <w:hyperlink r:id="rId15" w:history="1">
+      <w:hyperlink r:id="rId14" w:history="1">
         <w:r>
           <w:rPr>
             <w:rStyle w:val="Hyperlink"/>
@@ -2200,7 +2204,7 @@
           <w:szCs w:val="20"/>
         </w:rPr>
       </w:pPr>
-      <w:hyperlink r:id="rId16" w:history="1">
+      <w:hyperlink r:id="rId15" w:history="1">
         <w:r>
           <w:rPr>
             <w:rStyle w:val="Hyperlink"/>
@@ -2221,7 +2225,7 @@
           <w:szCs w:val="20"/>
         </w:rPr>
       </w:pPr>
-      <w:hyperlink r:id="rId17" w:history="1">
+      <w:hyperlink r:id="rId16" w:history="1">
         <w:r>
           <w:rPr>
             <w:rStyle w:val="Hyperlink"/>
@@ -2242,7 +2246,7 @@
           <w:szCs w:val="20"/>
         </w:rPr>
       </w:pPr>
-      <w:hyperlink r:id="rId18" w:history="1">
+      <w:hyperlink r:id="rId17" w:history="1">
         <w:r>
           <w:rPr>
             <w:rStyle w:val="Hyperlink"/>
@@ -2263,7 +2267,7 @@
           <w:szCs w:val="20"/>
         </w:rPr>
       </w:pPr>
-      <w:hyperlink r:id="rId19" w:history="1">
+      <w:hyperlink r:id="rId18" w:history="1">
         <w:r>
           <w:rPr>
             <w:rStyle w:val="Hyperlink"/>
@@ -2284,7 +2288,7 @@
           <w:szCs w:val="20"/>
         </w:rPr>
       </w:pPr>
-      <w:hyperlink r:id="rId20" w:history="1">
+      <w:hyperlink r:id="rId19" w:history="1">
         <w:r>
           <w:rPr>
             <w:rStyle w:val="Hyperlink"/>
@@ -2305,7 +2309,7 @@
           <w:szCs w:val="20"/>
         </w:rPr>
       </w:pPr>
-      <w:hyperlink r:id="rId21" w:history="1">
+      <w:hyperlink r:id="rId20" w:history="1">
         <w:r>
           <w:rPr>
             <w:rStyle w:val="Hyperlink"/>
@@ -2336,7 +2340,7 @@
 </file>
 
 <file path=word/endnotes.xml><?xml version="1.0" encoding="utf-8"?>
-<w:endnotes xmlns:wpc="http://schemas.microsoft.com/office/word/2010/wordprocessingCanvas" xmlns:mc="http://schemas.openxmlformats.org/markup-compatibility/2006" xmlns:o="urn:schemas-microsoft-com:office:office" xmlns:r="http://schemas.openxmlformats.org/officeDocument/2006/relationships" xmlns:m="http://schemas.openxmlformats.org/officeDocument/2006/math" xmlns:v="urn:schemas-microsoft-com:vml" xmlns:wp14="http://schemas.microsoft.com/office/word/2010/wordprocessingDrawing" xmlns:wp="http://schemas.openxmlformats.org/drawingml/2006/wordprocessingDrawing" xmlns:w10="urn:schemas-microsoft-com:office:word" xmlns:w="http://schemas.openxmlformats.org/wordprocessingml/2006/main" xmlns:w14="http://schemas.microsoft.com/office/word/2010/wordml" xmlns:wpg="http://schemas.microsoft.com/office/word/2010/wordprocessingGroup" xmlns:wpi="http://schemas.microsoft.com/office/word/2010/wordprocessingInk" xmlns:wne="http://schemas.microsoft.com/office/word/2006/wordml" xmlns:wps="http://schemas.microsoft.com/office/word/2010/wordprocessingShape" mc:Ignorable="w14 wp14">
+<w:endnotes xmlns:wpc="http://schemas.microsoft.com/office/word/2010/wordprocessingCanvas" xmlns:mc="http://schemas.openxmlformats.org/markup-compatibility/2006" xmlns:o="urn:schemas-microsoft-com:office:office" xmlns:r="http://schemas.openxmlformats.org/officeDocument/2006/relationships" xmlns:m="http://schemas.openxmlformats.org/officeDocument/2006/math" xmlns:v="urn:schemas-microsoft-com:vml" xmlns:wp14="http://schemas.microsoft.com/office/word/2010/wordprocessingDrawing" xmlns:wp="http://schemas.openxmlformats.org/drawingml/2006/wordprocessingDrawing" xmlns:w10="urn:schemas-microsoft-com:office:word" xmlns:w="http://schemas.openxmlformats.org/wordprocessingml/2006/main" xmlns:w14="http://schemas.microsoft.com/office/word/2010/wordml" xmlns:w15="http://schemas.microsoft.com/office/word/2012/wordml" xmlns:wpg="http://schemas.microsoft.com/office/word/2010/wordprocessingGroup" xmlns:wpi="http://schemas.microsoft.com/office/word/2010/wordprocessingInk" xmlns:wne="http://schemas.microsoft.com/office/word/2006/wordml" xmlns:wps="http://schemas.microsoft.com/office/word/2010/wordprocessingShape" mc:Ignorable="w14 w15 wp14">
   <w:endnote w:type="separator" w:id="-1">
     <w:p>
       <w:r>
@@ -2355,7 +2359,7 @@
 </file>
 
 <file path=word/footnotes.xml><?xml version="1.0" encoding="utf-8"?>
-<w:footnotes xmlns:wpc="http://schemas.microsoft.com/office/word/2010/wordprocessingCanvas" xmlns:mc="http://schemas.openxmlformats.org/markup-compatibility/2006" xmlns:o="urn:schemas-microsoft-com:office:office" xmlns:r="http://schemas.openxmlformats.org/officeDocument/2006/relationships" xmlns:m="http://schemas.openxmlformats.org/officeDocument/2006/math" xmlns:v="urn:schemas-microsoft-com:vml" xmlns:wp14="http://schemas.microsoft.com/office/word/2010/wordprocessingDrawing" xmlns:wp="http://schemas.openxmlformats.org/drawingml/2006/wordprocessingDrawing" xmlns:w10="urn:schemas-microsoft-com:office:word" xmlns:w="http://schemas.openxmlformats.org/wordprocessingml/2006/main" xmlns:w14="http://schemas.microsoft.com/office/word/2010/wordml" xmlns:wpg="http://schemas.microsoft.com/office/word/2010/wordprocessingGroup" xmlns:wpi="http://schemas.microsoft.com/office/word/2010/wordprocessingInk" xmlns:wne="http://schemas.microsoft.com/office/word/2006/wordml" xmlns:wps="http://schemas.microsoft.com/office/word/2010/wordprocessingShape" mc:Ignorable="w14 wp14">
+<w:footnotes xmlns:wpc="http://schemas.microsoft.com/office/word/2010/wordprocessingCanvas" xmlns:mc="http://schemas.openxmlformats.org/markup-compatibility/2006" xmlns:o="urn:schemas-microsoft-com:office:office" xmlns:r="http://schemas.openxmlformats.org/officeDocument/2006/relationships" xmlns:m="http://schemas.openxmlformats.org/officeDocument/2006/math" xmlns:v="urn:schemas-microsoft-com:vml" xmlns:wp14="http://schemas.microsoft.com/office/word/2010/wordprocessingDrawing" xmlns:wp="http://schemas.openxmlformats.org/drawingml/2006/wordprocessingDrawing" xmlns:w10="urn:schemas-microsoft-com:office:word" xmlns:w="http://schemas.openxmlformats.org/wordprocessingml/2006/main" xmlns:w14="http://schemas.microsoft.com/office/word/2010/wordml" xmlns:w15="http://schemas.microsoft.com/office/word/2012/wordml" xmlns:wpg="http://schemas.microsoft.com/office/word/2010/wordprocessingGroup" xmlns:wpi="http://schemas.microsoft.com/office/word/2010/wordprocessingInk" xmlns:wne="http://schemas.microsoft.com/office/word/2006/wordml" xmlns:wps="http://schemas.microsoft.com/office/word/2010/wordprocessingShape" mc:Ignorable="w14 w15 wp14">
   <w:footnote w:type="separator" w:id="-1">
     <w:p>
       <w:r>
@@ -2695,8 +2699,8 @@
 </file>
 
 <file path=word/numbering.xml><?xml version="1.0" encoding="utf-8"?>
-<w:numbering xmlns:wpc="http://schemas.microsoft.com/office/word/2010/wordprocessingCanvas" xmlns:mc="http://schemas.openxmlformats.org/markup-compatibility/2006" xmlns:o="urn:schemas-microsoft-com:office:office" xmlns:r="http://schemas.openxmlformats.org/officeDocument/2006/relationships" xmlns:m="http://schemas.openxmlformats.org/officeDocument/2006/math" xmlns:v="urn:schemas-microsoft-com:vml" xmlns:wp14="http://schemas.microsoft.com/office/word/2010/wordprocessingDrawing" xmlns:wp="http://schemas.openxmlformats.org/drawingml/2006/wordprocessingDrawing" xmlns:w10="urn:schemas-microsoft-com:office:word" xmlns:w="http://schemas.openxmlformats.org/wordprocessingml/2006/main" xmlns:w14="http://schemas.microsoft.com/office/word/2010/wordml" xmlns:wpg="http://schemas.microsoft.com/office/word/2010/wordprocessingGroup" xmlns:wpi="http://schemas.microsoft.com/office/word/2010/wordprocessingInk" xmlns:wne="http://schemas.microsoft.com/office/word/2006/wordml" xmlns:wps="http://schemas.microsoft.com/office/word/2010/wordprocessingShape" mc:Ignorable="w14 wp14">
-  <w:abstractNum w:abstractNumId="0">
+<w:numbering xmlns:wpc="http://schemas.microsoft.com/office/word/2010/wordprocessingCanvas" xmlns:mc="http://schemas.openxmlformats.org/markup-compatibility/2006" xmlns:o="urn:schemas-microsoft-com:office:office" xmlns:r="http://schemas.openxmlformats.org/officeDocument/2006/relationships" xmlns:m="http://schemas.openxmlformats.org/officeDocument/2006/math" xmlns:v="urn:schemas-microsoft-com:vml" xmlns:wp14="http://schemas.microsoft.com/office/word/2010/wordprocessingDrawing" xmlns:wp="http://schemas.openxmlformats.org/drawingml/2006/wordprocessingDrawing" xmlns:w10="urn:schemas-microsoft-com:office:word" xmlns:w="http://schemas.openxmlformats.org/wordprocessingml/2006/main" xmlns:w14="http://schemas.microsoft.com/office/word/2010/wordml" xmlns:w15="http://schemas.microsoft.com/office/word/2012/wordml" xmlns:wpg="http://schemas.microsoft.com/office/word/2010/wordprocessingGroup" xmlns:wpi="http://schemas.microsoft.com/office/word/2010/wordprocessingInk" xmlns:wne="http://schemas.microsoft.com/office/word/2006/wordml" xmlns:wps="http://schemas.microsoft.com/office/word/2010/wordprocessingShape" mc:Ignorable="w14 w15 wp14">
+  <w:abstractNum w:abstractNumId="0" w15:restartNumberingAfterBreak="0">
     <w:nsid w:val="05AC4B6F"/>
     <w:multiLevelType w:val="hybridMultilevel"/>
     <w:tmpl w:val="1BFAADC2"/>
@@ -2809,7 +2813,7 @@
       </w:pPr>
     </w:lvl>
   </w:abstractNum>
-  <w:abstractNum w:abstractNumId="1">
+  <w:abstractNum w:abstractNumId="1" w15:restartNumberingAfterBreak="0">
     <w:nsid w:val="0BAE4531"/>
     <w:multiLevelType w:val="singleLevel"/>
     <w:tmpl w:val="04090017"/>
@@ -2826,7 +2830,7 @@
       </w:pPr>
     </w:lvl>
   </w:abstractNum>
-  <w:abstractNum w:abstractNumId="2">
+  <w:abstractNum w:abstractNumId="2" w15:restartNumberingAfterBreak="0">
     <w:nsid w:val="0DC91A6D"/>
     <w:multiLevelType w:val="hybridMultilevel"/>
     <w:tmpl w:val="FA20698C"/>
@@ -2942,7 +2946,7 @@
       </w:pPr>
     </w:lvl>
   </w:abstractNum>
-  <w:abstractNum w:abstractNumId="3">
+  <w:abstractNum w:abstractNumId="3" w15:restartNumberingAfterBreak="0">
     <w:nsid w:val="1083124D"/>
     <w:multiLevelType w:val="hybridMultilevel"/>
     <w:tmpl w:val="2C344F9E"/>
@@ -3058,7 +3062,7 @@
       </w:pPr>
     </w:lvl>
   </w:abstractNum>
-  <w:abstractNum w:abstractNumId="4">
+  <w:abstractNum w:abstractNumId="4" w15:restartNumberingAfterBreak="0">
     <w:nsid w:val="15D960DB"/>
     <w:multiLevelType w:val="multilevel"/>
     <w:tmpl w:val="6BB2044E"/>
@@ -3171,7 +3175,7 @@
       </w:pPr>
     </w:lvl>
   </w:abstractNum>
-  <w:abstractNum w:abstractNumId="5">
+  <w:abstractNum w:abstractNumId="5" w15:restartNumberingAfterBreak="0">
     <w:nsid w:val="16CB0D76"/>
     <w:multiLevelType w:val="hybridMultilevel"/>
     <w:tmpl w:val="273463F6"/>
@@ -3311,7 +3315,7 @@
       </w:rPr>
     </w:lvl>
   </w:abstractNum>
-  <w:abstractNum w:abstractNumId="6">
+  <w:abstractNum w:abstractNumId="6" w15:restartNumberingAfterBreak="0">
     <w:nsid w:val="1CF46D6D"/>
     <w:multiLevelType w:val="hybridMultilevel"/>
     <w:tmpl w:val="3A52AB34"/>
@@ -3397,7 +3401,7 @@
       </w:pPr>
     </w:lvl>
   </w:abstractNum>
-  <w:abstractNum w:abstractNumId="7">
+  <w:abstractNum w:abstractNumId="7" w15:restartNumberingAfterBreak="0">
     <w:nsid w:val="1FA078FB"/>
     <w:multiLevelType w:val="hybridMultilevel"/>
     <w:tmpl w:val="0DBE7168"/>
@@ -3486,7 +3490,7 @@
       </w:pPr>
     </w:lvl>
   </w:abstractNum>
-  <w:abstractNum w:abstractNumId="8">
+  <w:abstractNum w:abstractNumId="8" w15:restartNumberingAfterBreak="0">
     <w:nsid w:val="287975A5"/>
     <w:multiLevelType w:val="multilevel"/>
     <w:tmpl w:val="780E2002"/>
@@ -3605,7 +3609,7 @@
       </w:pPr>
     </w:lvl>
   </w:abstractNum>
-  <w:abstractNum w:abstractNumId="9">
+  <w:abstractNum w:abstractNumId="9" w15:restartNumberingAfterBreak="0">
     <w:nsid w:val="2A135B6F"/>
     <w:multiLevelType w:val="hybridMultilevel"/>
     <w:tmpl w:val="185AA97E"/>
@@ -3745,7 +3749,7 @@
       </w:rPr>
     </w:lvl>
   </w:abstractNum>
-  <w:abstractNum w:abstractNumId="10">
+  <w:abstractNum w:abstractNumId="10" w15:restartNumberingAfterBreak="0">
     <w:nsid w:val="2F6A2207"/>
     <w:multiLevelType w:val="hybridMultilevel"/>
     <w:tmpl w:val="FBA81198"/>
@@ -3864,7 +3868,7 @@
       </w:pPr>
     </w:lvl>
   </w:abstractNum>
-  <w:abstractNum w:abstractNumId="11">
+  <w:abstractNum w:abstractNumId="11" w15:restartNumberingAfterBreak="0">
     <w:nsid w:val="40DC07F3"/>
     <w:multiLevelType w:val="hybridMultilevel"/>
     <w:tmpl w:val="31A01C80"/>
@@ -3977,7 +3981,7 @@
       </w:rPr>
     </w:lvl>
   </w:abstractNum>
-  <w:abstractNum w:abstractNumId="12">
+  <w:abstractNum w:abstractNumId="12" w15:restartNumberingAfterBreak="0">
     <w:nsid w:val="41FE5DE3"/>
     <w:multiLevelType w:val="hybridMultilevel"/>
     <w:tmpl w:val="51A20E74"/>
@@ -4117,7 +4121,7 @@
       </w:rPr>
     </w:lvl>
   </w:abstractNum>
-  <w:abstractNum w:abstractNumId="13">
+  <w:abstractNum w:abstractNumId="13" w15:restartNumberingAfterBreak="0">
     <w:nsid w:val="43E43968"/>
     <w:multiLevelType w:val="multilevel"/>
     <w:tmpl w:val="91F0517E"/>
@@ -4230,7 +4234,7 @@
       </w:pPr>
     </w:lvl>
   </w:abstractNum>
-  <w:abstractNum w:abstractNumId="14">
+  <w:abstractNum w:abstractNumId="14" w15:restartNumberingAfterBreak="0">
     <w:nsid w:val="5430784B"/>
     <w:multiLevelType w:val="hybridMultilevel"/>
     <w:tmpl w:val="331E9178"/>
@@ -4319,7 +4323,7 @@
       </w:pPr>
     </w:lvl>
   </w:abstractNum>
-  <w:abstractNum w:abstractNumId="15">
+  <w:abstractNum w:abstractNumId="15" w15:restartNumberingAfterBreak="0">
     <w:nsid w:val="58673C25"/>
     <w:multiLevelType w:val="hybridMultilevel"/>
     <w:tmpl w:val="3940B3F0"/>
@@ -4432,7 +4436,7 @@
       </w:rPr>
     </w:lvl>
   </w:abstractNum>
-  <w:abstractNum w:abstractNumId="16">
+  <w:abstractNum w:abstractNumId="16" w15:restartNumberingAfterBreak="0">
     <w:nsid w:val="5A2D3178"/>
     <w:multiLevelType w:val="hybridMultilevel"/>
     <w:tmpl w:val="2D242F58"/>
@@ -4545,7 +4549,7 @@
       </w:rPr>
     </w:lvl>
   </w:abstractNum>
-  <w:abstractNum w:abstractNumId="17">
+  <w:abstractNum w:abstractNumId="17" w15:restartNumberingAfterBreak="0">
     <w:nsid w:val="60171A6D"/>
     <w:multiLevelType w:val="hybridMultilevel"/>
     <w:tmpl w:val="E28A622C"/>
@@ -4661,7 +4665,7 @@
       </w:pPr>
     </w:lvl>
   </w:abstractNum>
-  <w:abstractNum w:abstractNumId="18">
+  <w:abstractNum w:abstractNumId="18" w15:restartNumberingAfterBreak="0">
     <w:nsid w:val="65BE7690"/>
     <w:multiLevelType w:val="hybridMultilevel"/>
     <w:tmpl w:val="9B7C638A"/>
@@ -4801,7 +4805,7 @@
       </w:rPr>
     </w:lvl>
   </w:abstractNum>
-  <w:abstractNum w:abstractNumId="19">
+  <w:abstractNum w:abstractNumId="19" w15:restartNumberingAfterBreak="0">
     <w:nsid w:val="66A05528"/>
     <w:multiLevelType w:val="hybridMultilevel"/>
     <w:tmpl w:val="780E2002"/>
@@ -4920,7 +4924,7 @@
       </w:pPr>
     </w:lvl>
   </w:abstractNum>
-  <w:abstractNum w:abstractNumId="20">
+  <w:abstractNum w:abstractNumId="20" w15:restartNumberingAfterBreak="0">
     <w:nsid w:val="68AD78C9"/>
     <w:multiLevelType w:val="hybridMultilevel"/>
     <w:tmpl w:val="12140DC0"/>
@@ -5033,7 +5037,7 @@
       </w:pPr>
     </w:lvl>
   </w:abstractNum>
-  <w:abstractNum w:abstractNumId="21">
+  <w:abstractNum w:abstractNumId="21" w15:restartNumberingAfterBreak="0">
     <w:nsid w:val="6F5904B5"/>
     <w:multiLevelType w:val="multilevel"/>
     <w:tmpl w:val="2C5AE518"/>
@@ -5146,7 +5150,7 @@
       </w:pPr>
     </w:lvl>
   </w:abstractNum>
-  <w:abstractNum w:abstractNumId="22">
+  <w:abstractNum w:abstractNumId="22" w15:restartNumberingAfterBreak="0">
     <w:nsid w:val="731E0ACB"/>
     <w:multiLevelType w:val="hybridMultilevel"/>
     <w:tmpl w:val="F1D06FFE"/>
@@ -5259,7 +5263,7 @@
       </w:pPr>
     </w:lvl>
   </w:abstractNum>
-  <w:abstractNum w:abstractNumId="23">
+  <w:abstractNum w:abstractNumId="23" w15:restartNumberingAfterBreak="0">
     <w:nsid w:val="796B4D2F"/>
     <w:multiLevelType w:val="hybridMultilevel"/>
     <w:tmpl w:val="9CF00A86"/>
@@ -5399,7 +5403,7 @@
       </w:rPr>
     </w:lvl>
   </w:abstractNum>
-  <w:abstractNum w:abstractNumId="24">
+  <w:abstractNum w:abstractNumId="24" w15:restartNumberingAfterBreak="0">
     <w:nsid w:val="7AFE39F2"/>
     <w:multiLevelType w:val="hybridMultilevel"/>
     <w:tmpl w:val="6BB2044E"/>
@@ -5512,7 +5516,7 @@
       </w:pPr>
     </w:lvl>
   </w:abstractNum>
-  <w:abstractNum w:abstractNumId="25">
+  <w:abstractNum w:abstractNumId="25" w15:restartNumberingAfterBreak="0">
     <w:nsid w:val="7EF60232"/>
     <w:multiLevelType w:val="hybridMultilevel"/>
     <w:tmpl w:val="CB5284F2"/>
@@ -5764,7 +5768,7 @@
 </file>
 
 <file path=word/styles.xml><?xml version="1.0" encoding="utf-8"?>
-<w:styles xmlns:mc="http://schemas.openxmlformats.org/markup-compatibility/2006" xmlns:r="http://schemas.openxmlformats.org/officeDocument/2006/relationships" xmlns:w="http://schemas.openxmlformats.org/wordprocessingml/2006/main" xmlns:w14="http://schemas.microsoft.com/office/word/2010/wordml" mc:Ignorable="w14">
+<w:styles xmlns:mc="http://schemas.openxmlformats.org/markup-compatibility/2006" xmlns:r="http://schemas.openxmlformats.org/officeDocument/2006/relationships" xmlns:w="http://schemas.openxmlformats.org/wordprocessingml/2006/main" xmlns:w14="http://schemas.microsoft.com/office/word/2010/wordml" xmlns:w15="http://schemas.microsoft.com/office/word/2012/wordml" mc:Ignorable="w14 w15">
   <w:docDefaults>
     <w:rPrDefault>
       <w:rPr>
@@ -5774,415 +5778,371 @@
     </w:rPrDefault>
     <w:pPrDefault/>
   </w:docDefaults>
-  <w:latentStyles w:defLockedState="0" w:defUIPriority="0" w:defSemiHidden="1" w:defUnhideWhenUsed="1" w:defQFormat="0" w:count="267">
-    <w:lsdException w:name="Normal" w:semiHidden="0" w:unhideWhenUsed="0" w:qFormat="1"/>
-    <w:lsdException w:name="heading 1" w:semiHidden="0" w:unhideWhenUsed="0" w:qFormat="1"/>
-    <w:lsdException w:name="heading 2" w:qFormat="1"/>
-    <w:lsdException w:name="heading 3" w:qFormat="1"/>
-    <w:lsdException w:name="heading 4" w:qFormat="1"/>
-    <w:lsdException w:name="heading 5" w:qFormat="1"/>
-    <w:lsdException w:name="heading 6" w:qFormat="1"/>
-    <w:lsdException w:name="heading 7" w:qFormat="1"/>
-    <w:lsdException w:name="heading 8" w:qFormat="1"/>
-    <w:lsdException w:name="heading 9" w:qFormat="1"/>
-    <w:lsdException w:name="caption" w:qFormat="1"/>
-    <w:lsdException w:name="List Number" w:semiHidden="0" w:unhideWhenUsed="0"/>
-    <w:lsdException w:name="List 4" w:semiHidden="0" w:unhideWhenUsed="0"/>
-    <w:lsdException w:name="List 5" w:semiHidden="0" w:unhideWhenUsed="0"/>
-    <w:lsdException w:name="Title" w:semiHidden="0" w:unhideWhenUsed="0" w:qFormat="1"/>
-    <w:lsdException w:name="Subtitle" w:semiHidden="0" w:unhideWhenUsed="0" w:qFormat="1"/>
-    <w:lsdException w:name="Salutation" w:semiHidden="0" w:unhideWhenUsed="0"/>
-    <w:lsdException w:name="Date" w:semiHidden="0" w:unhideWhenUsed="0"/>
-    <w:lsdException w:name="Body Text First Indent" w:semiHidden="0" w:unhideWhenUsed="0"/>
-    <w:lsdException w:name="Strong" w:semiHidden="0" w:unhideWhenUsed="0" w:qFormat="1"/>
-    <w:lsdException w:name="Emphasis" w:semiHidden="0" w:unhideWhenUsed="0" w:qFormat="1"/>
-    <w:lsdException w:name="Table Grid" w:semiHidden="0" w:unhideWhenUsed="0"/>
-    <w:lsdException w:name="Placeholder Text" w:uiPriority="99" w:unhideWhenUsed="0"/>
-    <w:lsdException w:name="No Spacing" w:semiHidden="0" w:uiPriority="1" w:unhideWhenUsed="0" w:qFormat="1"/>
-    <w:lsdException w:name="Light Shading" w:semiHidden="0" w:uiPriority="60" w:unhideWhenUsed="0"/>
-    <w:lsdException w:name="Light List" w:semiHidden="0" w:uiPriority="61" w:unhideWhenUsed="0"/>
-    <w:lsdException w:name="Light Grid" w:semiHidden="0" w:uiPriority="62" w:unhideWhenUsed="0"/>
-    <w:lsdException w:name="Medium Shading 1" w:semiHidden="0" w:uiPriority="63" w:unhideWhenUsed="0"/>
-    <w:lsdException w:name="Medium Shading 2" w:semiHidden="0" w:uiPriority="64" w:unhideWhenUsed="0"/>
-    <w:lsdException w:name="Medium List 1" w:semiHidden="0" w:uiPriority="65" w:unhideWhenUsed="0"/>
-    <w:lsdException w:name="Medium List 2" w:semiHidden="0" w:uiPriority="66" w:unhideWhenUsed="0"/>
-    <w:lsdException w:name="Medium Grid 1" w:semiHidden="0" w:uiPriority="67" w:unhideWhenUsed="0"/>
-    <w:lsdException w:name="Medium Grid 2" w:semiHidden="0" w:uiPriority="68" w:unhideWhenUsed="0"/>
-    <w:lsdException w:name="Medium Grid 3" w:semiHidden="0" w:uiPriority="69" w:unhideWhenUsed="0"/>
-    <w:lsdException w:name="Dark List" w:semiHidden="0" w:uiPriority="70" w:unhideWhenUsed="0"/>
-    <w:lsdException w:name="Colorful Shading" w:semiHidden="0" w:uiPriority="71" w:unhideWhenUsed="0"/>
-    <w:lsdException w:name="Colorful List" w:semiHidden="0" w:uiPriority="72" w:unhideWhenUsed="0"/>
-    <w:lsdException w:name="Colorful Grid" w:semiHidden="0" w:uiPriority="73" w:unhideWhenUsed="0"/>
-    <w:lsdException w:name="Light Shading Accent 1" w:semiHidden="0" w:uiPriority="60" w:unhideWhenUsed="0"/>
-    <w:lsdException w:name="Light List Accent 1" w:semiHidden="0" w:uiPriority="61" w:unhideWhenUsed="0"/>
-    <w:lsdException w:name="Light Grid Accent 1" w:semiHidden="0" w:uiPriority="62" w:unhideWhenUsed="0"/>
-    <w:lsdException w:name="Medium Shading 1 Accent 1" w:semiHidden="0" w:uiPriority="63" w:unhideWhenUsed="0"/>
-    <w:lsdException w:name="Medium Shading 2 Accent 1" w:semiHidden="0" w:uiPriority="64" w:unhideWhenUsed="0"/>
-    <w:lsdException w:name="Medium List 1 Accent 1" w:semiHidden="0" w:uiPriority="65" w:unhideWhenUsed="0"/>
-    <w:lsdException w:name="Revision" w:uiPriority="99" w:unhideWhenUsed="0"/>
-    <w:lsdException w:name="List Paragraph" w:semiHidden="0" w:uiPriority="34" w:unhideWhenUsed="0" w:qFormat="1"/>
-    <w:lsdException w:name="Quote" w:semiHidden="0" w:uiPriority="29" w:unhideWhenUsed="0" w:qFormat="1"/>
-    <w:lsdException w:name="Intense Quote" w:semiHidden="0" w:uiPriority="30" w:unhideWhenUsed="0" w:qFormat="1"/>
-    <w:lsdException w:name="Medium List 2 Accent 1" w:semiHidden="0" w:uiPriority="66" w:unhideWhenUsed="0"/>
-    <w:lsdException w:name="Medium Grid 1 Accent 1" w:semiHidden="0" w:uiPriority="67" w:unhideWhenUsed="0"/>
-    <w:lsdException w:name="Medium Grid 2 Accent 1" w:semiHidden="0" w:uiPriority="68" w:unhideWhenUsed="0"/>
-    <w:lsdException w:name="Medium Grid 3 Accent 1" w:semiHidden="0" w:uiPriority="69" w:unhideWhenUsed="0"/>
-    <w:lsdException w:name="Dark List Accent 1" w:semiHidden="0" w:uiPriority="70" w:unhideWhenUsed="0"/>
-    <w:lsdException w:name="Colorful Shading Accent 1" w:semiHidden="0" w:uiPriority="71" w:unhideWhenUsed="0"/>
-    <w:lsdException w:name="Colorful List Accent 1" w:semiHidden="0" w:uiPriority="72" w:unhideWhenUsed="0"/>
-    <w:lsdException w:name="Colorful Grid Accent 1" w:semiHidden="0" w:uiPriority="73" w:unhideWhenUsed="0"/>
-    <w:lsdException w:name="Light Shading Accent 2" w:semiHidden="0" w:uiPriority="60" w:unhideWhenUsed="0"/>
-    <w:lsdException w:name="Light List Accent 2" w:semiHidden="0" w:uiPriority="61" w:unhideWhenUsed="0"/>
-    <w:lsdException w:name="Light Grid Accent 2" w:semiHidden="0" w:uiPriority="62" w:unhideWhenUsed="0"/>
-    <w:lsdException w:name="Medium Shading 1 Accent 2" w:semiHidden="0" w:uiPriority="63" w:unhideWhenUsed="0"/>
-    <w:lsdException w:name="Medium Shading 2 Accent 2" w:semiHidden="0" w:uiPriority="64" w:unhideWhenUsed="0"/>
-    <w:lsdException w:name="Medium List 1 Accent 2" w:semiHidden="0" w:uiPriority="65" w:unhideWhenUsed="0"/>
-    <w:lsdException w:name="Medium List 2 Accent 2" w:semiHidden="0" w:uiPriority="66" w:unhideWhenUsed="0"/>
-    <w:lsdException w:name="Medium Grid 1 Accent 2" w:semiHidden="0" w:uiPriority="67" w:unhideWhenUsed="0"/>
-    <w:lsdException w:name="Medium Grid 2 Accent 2" w:semiHidden="0" w:uiPriority="68" w:unhideWhenUsed="0"/>
-    <w:lsdException w:name="Medium Grid 3 Accent 2" w:semiHidden="0" w:uiPriority="69" w:unhideWhenUsed="0"/>
-    <w:lsdException w:name="Dark List Accent 2" w:semiHidden="0" w:uiPriority="70" w:unhideWhenUsed="0"/>
-    <w:lsdException w:name="Colorful Shading Accent 2" w:semiHidden="0" w:uiPriority="71" w:unhideWhenUsed="0"/>
-    <w:lsdException w:name="Colorful List Accent 2" w:semiHidden="0" w:uiPriority="72" w:unhideWhenUsed="0"/>
-    <w:lsdException w:name="Colorful Grid Accent 2" w:semiHidden="0" w:uiPriority="73" w:unhideWhenUsed="0"/>
-    <w:lsdException w:name="Light Shading Accent 3" w:semiHidden="0" w:uiPriority="60" w:unhideWhenUsed="0"/>
-    <w:lsdException w:name="Light List Accent 3" w:semiHidden="0" w:uiPriority="61" w:unhideWhenUsed="0"/>
-    <w:lsdException w:name="Light Grid Accent 3" w:semiHidden="0" w:uiPriority="62" w:unhideWhenUsed="0"/>
-    <w:lsdException w:name="Medium Shading 1 Accent 3" w:semiHidden="0" w:uiPriority="63" w:unhideWhenUsed="0"/>
-    <w:lsdException w:name="Medium Shading 2 Accent 3" w:semiHidden="0" w:uiPriority="64" w:unhideWhenUsed="0"/>
-    <w:lsdException w:name="Medium List 1 Accent 3" w:semiHidden="0" w:uiPriority="65" w:unhideWhenUsed="0"/>
-    <w:lsdException w:name="Medium List 2 Accent 3" w:semiHidden="0" w:uiPriority="66" w:unhideWhenUsed="0"/>
-    <w:lsdException w:name="Medium Grid 1 Accent 3" w:semiHidden="0" w:uiPriority="67" w:unhideWhenUsed="0"/>
-    <w:lsdException w:name="Medium Grid 2 Accent 3" w:semiHidden="0" w:uiPriority="68" w:unhideWhenUsed="0"/>
-    <w:lsdException w:name="Medium Grid 3 Accent 3" w:semiHidden="0" w:uiPriority="69" w:unhideWhenUsed="0"/>
-    <w:lsdException w:name="Dark List Accent 3" w:semiHidden="0" w:uiPriority="70" w:unhideWhenUsed="0"/>
-    <w:lsdException w:name="Colorful Shading Accent 3" w:semiHidden="0" w:uiPriority="71" w:unhideWhenUsed="0"/>
-    <w:lsdException w:name="Colorful List Accent 3" w:semiHidden="0" w:uiPriority="72" w:unhideWhenUsed="0"/>
-    <w:lsdException w:name="Colorful Grid Accent 3" w:semiHidden="0" w:uiPriority="73" w:unhideWhenUsed="0"/>
-    <w:lsdException w:name="Light Shading Accent 4" w:semiHidden="0" w:uiPriority="60" w:unhideWhenUsed="0"/>
-    <w:lsdException w:name="Light List Accent 4" w:semiHidden="0" w:uiPriority="61" w:unhideWhenUsed="0"/>
-    <w:lsdException w:name="Light Grid Accent 4" w:semiHidden="0" w:uiPriority="62" w:unhideWhenUsed="0"/>
-    <w:lsdException w:name="Medium Shading 1 Accent 4" w:semiHidden="0" w:uiPriority="63" w:unhideWhenUsed="0"/>
-    <w:lsdException w:name="Medium Shading 2 Accent 4" w:semiHidden="0" w:uiPriority="64" w:unhideWhenUsed="0"/>
-    <w:lsdException w:name="Medium List 1 Accent 4" w:semiHidden="0" w:uiPriority="65" w:unhideWhenUsed="0"/>
-    <w:lsdException w:name="Medium List 2 Accent 4" w:semiHidden="0" w:uiPriority="66" w:unhideWhenUsed="0"/>
-    <w:lsdException w:name="Medium Grid 1 Accent 4" w:semiHidden="0" w:uiPriority="67" w:unhideWhenUsed="0"/>
-    <w:lsdException w:name="Medium Grid 2 Accent 4" w:semiHidden="0" w:uiPriority="68" w:unhideWhenUsed="0"/>
-    <w:lsdException w:name="Medium Grid 3 Accent 4" w:semiHidden="0" w:uiPriority="69" w:unhideWhenUsed="0"/>
-    <w:lsdException w:name="Dark List Accent 4" w:semiHidden="0" w:uiPriority="70" w:unhideWhenUsed="0"/>
-    <w:lsdException w:name="Colorful Shading Accent 4" w:semiHidden="0" w:uiPriority="71" w:unhideWhenUsed="0"/>
-    <w:lsdException w:name="Colorful List Accent 4" w:semiHidden="0" w:uiPriority="72" w:unhideWhenUsed="0"/>
-    <w:lsdException w:name="Colorful Grid Accent 4" w:semiHidden="0" w:uiPriority="73" w:unhideWhenUsed="0"/>
-    <w:lsdException w:name="Light Shading Accent 5" w:semiHidden="0" w:uiPriority="60" w:unhideWhenUsed="0"/>
-    <w:lsdException w:name="Light List Accent 5" w:semiHidden="0" w:uiPriority="61" w:unhideWhenUsed="0"/>
-    <w:lsdException w:name="Light Grid Accent 5" w:semiHidden="0" w:uiPriority="62" w:unhideWhenUsed="0"/>
-    <w:lsdException w:name="Medium Shading 1 Accent 5" w:semiHidden="0" w:uiPriority="63" w:unhideWhenUsed="0"/>
-    <w:lsdException w:name="Medium Shading 2 Accent 5" w:semiHidden="0" w:uiPriority="64" w:unhideWhenUsed="0"/>
-    <w:lsdException w:name="Medium List 1 Accent 5" w:semiHidden="0" w:uiPriority="65" w:unhideWhenUsed="0"/>
-    <w:lsdException w:name="Medium List 2 Accent 5" w:semiHidden="0" w:uiPriority="66" w:unhideWhenUsed="0"/>
-    <w:lsdException w:name="Medium Grid 1 Accent 5" w:semiHidden="0" w:uiPriority="67" w:unhideWhenUsed="0"/>
-    <w:lsdException w:name="Medium Grid 2 Accent 5" w:semiHidden="0" w:uiPriority="68" w:unhideWhenUsed="0"/>
-    <w:lsdException w:name="Medium Grid 3 Accent 5" w:semiHidden="0" w:uiPriority="69" w:unhideWhenUsed="0"/>
-    <w:lsdException w:name="Dark List Accent 5" w:semiHidden="0" w:uiPriority="70" w:unhideWhenUsed="0"/>
-    <w:lsdException w:name="Colorful Shading Accent 5" w:semiHidden="0" w:uiPriority="71" w:unhideWhenUsed="0"/>
-    <w:lsdException w:name="Colorful List Accent 5" w:semiHidden="0" w:uiPriority="72" w:unhideWhenUsed="0"/>
-    <w:lsdException w:name="Colorful Grid Accent 5" w:semiHidden="0" w:uiPriority="73" w:unhideWhenUsed="0"/>
-    <w:lsdException w:name="Light Shading Accent 6" w:semiHidden="0" w:uiPriority="60" w:unhideWhenUsed="0"/>
-    <w:lsdException w:name="Light List Accent 6" w:semiHidden="0" w:uiPriority="61" w:unhideWhenUsed="0"/>
-    <w:lsdException w:name="Light Grid Accent 6" w:semiHidden="0" w:uiPriority="62" w:unhideWhenUsed="0"/>
-    <w:lsdException w:name="Medium Shading 1 Accent 6" w:semiHidden="0" w:uiPriority="63" w:unhideWhenUsed="0"/>
-    <w:lsdException w:name="Medium Shading 2 Accent 6" w:semiHidden="0" w:uiPriority="64" w:unhideWhenUsed="0"/>
-    <w:lsdException w:name="Medium List 1 Accent 6" w:semiHidden="0" w:uiPriority="65" w:unhideWhenUsed="0"/>
-    <w:lsdException w:name="Medium List 2 Accent 6" w:semiHidden="0" w:uiPriority="66" w:unhideWhenUsed="0"/>
-    <w:lsdException w:name="Medium Grid 1 Accent 6" w:semiHidden="0" w:uiPriority="67" w:unhideWhenUsed="0"/>
-    <w:lsdException w:name="Medium Grid 2 Accent 6" w:semiHidden="0" w:uiPriority="68" w:unhideWhenUsed="0"/>
-    <w:lsdException w:name="Medium Grid 3 Accent 6" w:semiHidden="0" w:uiPriority="69" w:unhideWhenUsed="0"/>
-    <w:lsdException w:name="Dark List Accent 6" w:semiHidden="0" w:uiPriority="70" w:unhideWhenUsed="0"/>
-    <w:lsdException w:name="Colorful Shading Accent 6" w:semiHidden="0" w:uiPriority="71" w:unhideWhenUsed="0"/>
-    <w:lsdException w:name="Colorful List Accent 6" w:semiHidden="0" w:uiPriority="72" w:unhideWhenUsed="0"/>
-    <w:lsdException w:name="Colorful Grid Accent 6" w:semiHidden="0" w:uiPriority="73" w:unhideWhenUsed="0"/>
-    <w:lsdException w:name="Subtle Emphasis" w:semiHidden="0" w:uiPriority="19" w:unhideWhenUsed="0" w:qFormat="1"/>
-    <w:lsdException w:name="Intense Emphasis" w:semiHidden="0" w:uiPriority="21" w:unhideWhenUsed="0" w:qFormat="1"/>
-    <w:lsdException w:name="Subtle Reference" w:semiHidden="0" w:uiPriority="31" w:unhideWhenUsed="0" w:qFormat="1"/>
-    <w:lsdException w:name="Intense Reference" w:semiHidden="0" w:uiPriority="32" w:unhideWhenUsed="0" w:qFormat="1"/>
-    <w:lsdException w:name="Book Title" w:semiHidden="0" w:uiPriority="33" w:unhideWhenUsed="0" w:qFormat="1"/>
-    <w:lsdException w:name="Bibliography" w:uiPriority="37"/>
-    <w:lsdException w:name="TOC Heading" w:uiPriority="39" w:qFormat="1"/>
-  </w:latentStyles>
-  <w:style w:type="paragraph" w:default="1" w:styleId="Normal">
-    <w:name w:val="Normal"/>
-    <w:qFormat/>
-    <w:rPr>
-      <w:sz w:val="24"/>
-      <w:szCs w:val="24"/>
-    </w:rPr>
-  </w:style>
-  <w:style w:type="character" w:default="1" w:styleId="DefaultParagraphFont">
-    <w:name w:val="Default Paragraph Font"/>
-    <w:uiPriority w:val="1"/>
-    <w:semiHidden/>
-    <w:unhideWhenUsed/>
-  </w:style>
-  <w:style w:type="table" w:default="1" w:styleId="TableNormal">
-    <w:name w:val="Normal Table"/>
-    <w:uiPriority w:val="99"/>
-    <w:semiHidden/>
-    <w:unhideWhenUsed/>
-    <w:tblPr>
-      <w:tblInd w:w="0" w:type="dxa"/>
-      <w:tblCellMar>
-        <w:top w:w="0" w:type="dxa"/>
-        <w:left w:w="108" w:type="dxa"/>
-        <w:bottom w:w="0" w:type="dxa"/>
-        <w:right w:w="108" w:type="dxa"/>
-      </w:tblCellMar>
-    </w:tblPr>
-  </w:style>
-  <w:style w:type="numbering" w:default="1" w:styleId="NoList">
-    <w:name w:val="No List"/>
-    <w:uiPriority w:val="99"/>
-    <w:semiHidden/>
-    <w:unhideWhenUsed/>
-  </w:style>
-  <w:style w:type="paragraph" w:styleId="Title">
-    <w:name w:val="Title"/>
-    <w:basedOn w:val="Normal"/>
-    <w:qFormat/>
-    <w:pPr>
-      <w:widowControl w:val="0"/>
-      <w:autoSpaceDE w:val="0"/>
-      <w:autoSpaceDN w:val="0"/>
-      <w:adjustRightInd w:val="0"/>
-      <w:jc w:val="center"/>
-    </w:pPr>
-    <w:rPr>
-      <w:b/>
-      <w:bCs/>
-      <w:sz w:val="32"/>
-      <w:szCs w:val="32"/>
-    </w:rPr>
-  </w:style>
-  <w:style w:type="paragraph" w:styleId="BodyText">
-    <w:name w:val="Body Text"/>
-    <w:basedOn w:val="Normal"/>
-    <w:pPr>
-      <w:widowControl w:val="0"/>
-      <w:autoSpaceDE w:val="0"/>
-      <w:autoSpaceDN w:val="0"/>
-      <w:adjustRightInd w:val="0"/>
-      <w:jc w:val="both"/>
-    </w:pPr>
-  </w:style>
-  <w:style w:type="character" w:styleId="Hyperlink">
-    <w:name w:val="Hyperlink"/>
-    <w:basedOn w:val="DefaultParagraphFont"/>
-    <w:rPr>
-      <w:color w:val="8B0000"/>
-      <w:u w:val="single"/>
-    </w:rPr>
-  </w:style>
-  <w:style w:type="character" w:styleId="FollowedHyperlink">
-    <w:name w:val="FollowedHyperlink"/>
-    <w:basedOn w:val="DefaultParagraphFont"/>
-    <w:rPr>
-      <w:color w:val="800080"/>
-      <w:u w:val="single"/>
-    </w:rPr>
-  </w:style>
-  <w:style w:type="paragraph" w:styleId="FootnoteText">
-    <w:name w:val="footnote text"/>
-    <w:basedOn w:val="Normal"/>
-    <w:semiHidden/>
-    <w:rPr>
-      <w:sz w:val="20"/>
-      <w:szCs w:val="20"/>
-    </w:rPr>
-  </w:style>
-  <w:style w:type="character" w:styleId="FootnoteReference">
-    <w:name w:val="footnote reference"/>
-    <w:basedOn w:val="DefaultParagraphFont"/>
-    <w:semiHidden/>
-    <w:rPr>
-      <w:vertAlign w:val="superscript"/>
-    </w:rPr>
-  </w:style>
-  <w:style w:type="paragraph" w:styleId="NormalWeb">
-    <w:name w:val="Normal (Web)"/>
-    <w:basedOn w:val="Normal"/>
-    <w:pPr>
-      <w:spacing w:before="100" w:beforeAutospacing="1" w:after="100" w:afterAutospacing="1"/>
-    </w:pPr>
-  </w:style>
-  <w:style w:type="paragraph" w:styleId="BalloonText">
-    <w:name w:val="Balloon Text"/>
-    <w:basedOn w:val="Normal"/>
-    <w:link w:val="BalloonTextChar"/>
-    <w:rsid w:val="0030328C"/>
-    <w:rPr>
-      <w:rFonts w:ascii="Tahoma" w:hAnsi="Tahoma" w:cs="Tahoma"/>
-      <w:sz w:val="16"/>
-      <w:szCs w:val="16"/>
-    </w:rPr>
-  </w:style>
-  <w:style w:type="character" w:customStyle="1" w:styleId="BalloonTextChar">
-    <w:name w:val="Balloon Text Char"/>
-    <w:basedOn w:val="DefaultParagraphFont"/>
-    <w:link w:val="BalloonText"/>
-    <w:rsid w:val="0030328C"/>
-    <w:rPr>
-      <w:rFonts w:ascii="Tahoma" w:hAnsi="Tahoma" w:cs="Tahoma"/>
-      <w:sz w:val="16"/>
-      <w:szCs w:val="16"/>
-    </w:rPr>
-  </w:style>
-</w:styles>
-</file>
-
-<file path=word/stylesWithEffects.xml><?xml version="1.0" encoding="utf-8"?>
-<w:styles xmlns:wpc="http://schemas.microsoft.com/office/word/2010/wordprocessingCanvas" xmlns:mc="http://schemas.openxmlformats.org/markup-compatibility/2006" xmlns:o="urn:schemas-microsoft-com:office:office" xmlns:r="http://schemas.openxmlformats.org/officeDocument/2006/relationships" xmlns:m="http://schemas.openxmlformats.org/officeDocument/2006/math" xmlns:v="urn:schemas-microsoft-com:vml" xmlns:wp14="http://schemas.microsoft.com/office/word/2010/wordprocessingDrawing" xmlns:wp="http://schemas.openxmlformats.org/drawingml/2006/wordprocessingDrawing" xmlns:w10="urn:schemas-microsoft-com:office:word" xmlns:w="http://schemas.openxmlformats.org/wordprocessingml/2006/main" xmlns:w14="http://schemas.microsoft.com/office/word/2010/wordml" xmlns:wpg="http://schemas.microsoft.com/office/word/2010/wordprocessingGroup" xmlns:wpi="http://schemas.microsoft.com/office/word/2010/wordprocessingInk" xmlns:wne="http://schemas.microsoft.com/office/word/2006/wordml" xmlns:wps="http://schemas.microsoft.com/office/word/2010/wordprocessingShape" mc:Ignorable="w14 wp14">
-  <w:docDefaults>
-    <w:rPrDefault>
-      <w:rPr>
-        <w:rFonts w:ascii="Times New Roman" w:eastAsia="Times New Roman" w:hAnsi="Times New Roman" w:cs="Times New Roman"/>
-        <w:lang w:val="en-US" w:eastAsia="en-US" w:bidi="ar-SA"/>
-      </w:rPr>
-    </w:rPrDefault>
-    <w:pPrDefault/>
-  </w:docDefaults>
-  <w:latentStyles w:defLockedState="0" w:defUIPriority="0" w:defSemiHidden="1" w:defUnhideWhenUsed="1" w:defQFormat="0" w:count="267">
-    <w:lsdException w:name="Normal" w:semiHidden="0" w:unhideWhenUsed="0" w:qFormat="1"/>
-    <w:lsdException w:name="heading 1" w:semiHidden="0" w:unhideWhenUsed="0" w:qFormat="1"/>
-    <w:lsdException w:name="heading 2" w:qFormat="1"/>
-    <w:lsdException w:name="heading 3" w:qFormat="1"/>
-    <w:lsdException w:name="heading 4" w:qFormat="1"/>
-    <w:lsdException w:name="heading 5" w:qFormat="1"/>
-    <w:lsdException w:name="heading 6" w:qFormat="1"/>
-    <w:lsdException w:name="heading 7" w:qFormat="1"/>
-    <w:lsdException w:name="heading 8" w:qFormat="1"/>
-    <w:lsdException w:name="heading 9" w:qFormat="1"/>
-    <w:lsdException w:name="caption" w:qFormat="1"/>
-    <w:lsdException w:name="List Number" w:semiHidden="0" w:unhideWhenUsed="0"/>
-    <w:lsdException w:name="List 4" w:semiHidden="0" w:unhideWhenUsed="0"/>
-    <w:lsdException w:name="List 5" w:semiHidden="0" w:unhideWhenUsed="0"/>
-    <w:lsdException w:name="Title" w:semiHidden="0" w:unhideWhenUsed="0" w:qFormat="1"/>
-    <w:lsdException w:name="Subtitle" w:semiHidden="0" w:unhideWhenUsed="0" w:qFormat="1"/>
-    <w:lsdException w:name="Salutation" w:semiHidden="0" w:unhideWhenUsed="0"/>
-    <w:lsdException w:name="Date" w:semiHidden="0" w:unhideWhenUsed="0"/>
-    <w:lsdException w:name="Body Text First Indent" w:semiHidden="0" w:unhideWhenUsed="0"/>
-    <w:lsdException w:name="Strong" w:semiHidden="0" w:unhideWhenUsed="0" w:qFormat="1"/>
-    <w:lsdException w:name="Emphasis" w:semiHidden="0" w:unhideWhenUsed="0" w:qFormat="1"/>
-    <w:lsdException w:name="Table Grid" w:semiHidden="0" w:unhideWhenUsed="0"/>
-    <w:lsdException w:name="Placeholder Text" w:uiPriority="99" w:unhideWhenUsed="0"/>
-    <w:lsdException w:name="No Spacing" w:semiHidden="0" w:uiPriority="1" w:unhideWhenUsed="0" w:qFormat="1"/>
-    <w:lsdException w:name="Light Shading" w:semiHidden="0" w:uiPriority="60" w:unhideWhenUsed="0"/>
-    <w:lsdException w:name="Light List" w:semiHidden="0" w:uiPriority="61" w:unhideWhenUsed="0"/>
-    <w:lsdException w:name="Light Grid" w:semiHidden="0" w:uiPriority="62" w:unhideWhenUsed="0"/>
-    <w:lsdException w:name="Medium Shading 1" w:semiHidden="0" w:uiPriority="63" w:unhideWhenUsed="0"/>
-    <w:lsdException w:name="Medium Shading 2" w:semiHidden="0" w:uiPriority="64" w:unhideWhenUsed="0"/>
-    <w:lsdException w:name="Medium List 1" w:semiHidden="0" w:uiPriority="65" w:unhideWhenUsed="0"/>
-    <w:lsdException w:name="Medium List 2" w:semiHidden="0" w:uiPriority="66" w:unhideWhenUsed="0"/>
-    <w:lsdException w:name="Medium Grid 1" w:semiHidden="0" w:uiPriority="67" w:unhideWhenUsed="0"/>
-    <w:lsdException w:name="Medium Grid 2" w:semiHidden="0" w:uiPriority="68" w:unhideWhenUsed="0"/>
-    <w:lsdException w:name="Medium Grid 3" w:semiHidden="0" w:uiPriority="69" w:unhideWhenUsed="0"/>
-    <w:lsdException w:name="Dark List" w:semiHidden="0" w:uiPriority="70" w:unhideWhenUsed="0"/>
-    <w:lsdException w:name="Colorful Shading" w:semiHidden="0" w:uiPriority="71" w:unhideWhenUsed="0"/>
-    <w:lsdException w:name="Colorful List" w:semiHidden="0" w:uiPriority="72" w:unhideWhenUsed="0"/>
-    <w:lsdException w:name="Colorful Grid" w:semiHidden="0" w:uiPriority="73" w:unhideWhenUsed="0"/>
-    <w:lsdException w:name="Light Shading Accent 1" w:semiHidden="0" w:uiPriority="60" w:unhideWhenUsed="0"/>
-    <w:lsdException w:name="Light List Accent 1" w:semiHidden="0" w:uiPriority="61" w:unhideWhenUsed="0"/>
-    <w:lsdException w:name="Light Grid Accent 1" w:semiHidden="0" w:uiPriority="62" w:unhideWhenUsed="0"/>
-    <w:lsdException w:name="Medium Shading 1 Accent 1" w:semiHidden="0" w:uiPriority="63" w:unhideWhenUsed="0"/>
-    <w:lsdException w:name="Medium Shading 2 Accent 1" w:semiHidden="0" w:uiPriority="64" w:unhideWhenUsed="0"/>
-    <w:lsdException w:name="Medium List 1 Accent 1" w:semiHidden="0" w:uiPriority="65" w:unhideWhenUsed="0"/>
-    <w:lsdException w:name="Revision" w:uiPriority="99" w:unhideWhenUsed="0"/>
-    <w:lsdException w:name="List Paragraph" w:semiHidden="0" w:uiPriority="34" w:unhideWhenUsed="0" w:qFormat="1"/>
-    <w:lsdException w:name="Quote" w:semiHidden="0" w:uiPriority="29" w:unhideWhenUsed="0" w:qFormat="1"/>
-    <w:lsdException w:name="Intense Quote" w:semiHidden="0" w:uiPriority="30" w:unhideWhenUsed="0" w:qFormat="1"/>
-    <w:lsdException w:name="Medium List 2 Accent 1" w:semiHidden="0" w:uiPriority="66" w:unhideWhenUsed="0"/>
-    <w:lsdException w:name="Medium Grid 1 Accent 1" w:semiHidden="0" w:uiPriority="67" w:unhideWhenUsed="0"/>
-    <w:lsdException w:name="Medium Grid 2 Accent 1" w:semiHidden="0" w:uiPriority="68" w:unhideWhenUsed="0"/>
-    <w:lsdException w:name="Medium Grid 3 Accent 1" w:semiHidden="0" w:uiPriority="69" w:unhideWhenUsed="0"/>
-    <w:lsdException w:name="Dark List Accent 1" w:semiHidden="0" w:uiPriority="70" w:unhideWhenUsed="0"/>
-    <w:lsdException w:name="Colorful Shading Accent 1" w:semiHidden="0" w:uiPriority="71" w:unhideWhenUsed="0"/>
-    <w:lsdException w:name="Colorful List Accent 1" w:semiHidden="0" w:uiPriority="72" w:unhideWhenUsed="0"/>
-    <w:lsdException w:name="Colorful Grid Accent 1" w:semiHidden="0" w:uiPriority="73" w:unhideWhenUsed="0"/>
-    <w:lsdException w:name="Light Shading Accent 2" w:semiHidden="0" w:uiPriority="60" w:unhideWhenUsed="0"/>
-    <w:lsdException w:name="Light List Accent 2" w:semiHidden="0" w:uiPriority="61" w:unhideWhenUsed="0"/>
-    <w:lsdException w:name="Light Grid Accent 2" w:semiHidden="0" w:uiPriority="62" w:unhideWhenUsed="0"/>
-    <w:lsdException w:name="Medium Shading 1 Accent 2" w:semiHidden="0" w:uiPriority="63" w:unhideWhenUsed="0"/>
-    <w:lsdException w:name="Medium Shading 2 Accent 2" w:semiHidden="0" w:uiPriority="64" w:unhideWhenUsed="0"/>
-    <w:lsdException w:name="Medium List 1 Accent 2" w:semiHidden="0" w:uiPriority="65" w:unhideWhenUsed="0"/>
-    <w:lsdException w:name="Medium List 2 Accent 2" w:semiHidden="0" w:uiPriority="66" w:unhideWhenUsed="0"/>
-    <w:lsdException w:name="Medium Grid 1 Accent 2" w:semiHidden="0" w:uiPriority="67" w:unhideWhenUsed="0"/>
-    <w:lsdException w:name="Medium Grid 2 Accent 2" w:semiHidden="0" w:uiPriority="68" w:unhideWhenUsed="0"/>
-    <w:lsdException w:name="Medium Grid 3 Accent 2" w:semiHidden="0" w:uiPriority="69" w:unhideWhenUsed="0"/>
-    <w:lsdException w:name="Dark List Accent 2" w:semiHidden="0" w:uiPriority="70" w:unhideWhenUsed="0"/>
-    <w:lsdException w:name="Colorful Shading Accent 2" w:semiHidden="0" w:uiPriority="71" w:unhideWhenUsed="0"/>
-    <w:lsdException w:name="Colorful List Accent 2" w:semiHidden="0" w:uiPriority="72" w:unhideWhenUsed="0"/>
-    <w:lsdException w:name="Colorful Grid Accent 2" w:semiHidden="0" w:uiPriority="73" w:unhideWhenUsed="0"/>
-    <w:lsdException w:name="Light Shading Accent 3" w:semiHidden="0" w:uiPriority="60" w:unhideWhenUsed="0"/>
-    <w:lsdException w:name="Light List Accent 3" w:semiHidden="0" w:uiPriority="61" w:unhideWhenUsed="0"/>
-    <w:lsdException w:name="Light Grid Accent 3" w:semiHidden="0" w:uiPriority="62" w:unhideWhenUsed="0"/>
-    <w:lsdException w:name="Medium Shading 1 Accent 3" w:semiHidden="0" w:uiPriority="63" w:unhideWhenUsed="0"/>
-    <w:lsdException w:name="Medium Shading 2 Accent 3" w:semiHidden="0" w:uiPriority="64" w:unhideWhenUsed="0"/>
-    <w:lsdException w:name="Medium List 1 Accent 3" w:semiHidden="0" w:uiPriority="65" w:unhideWhenUsed="0"/>
-    <w:lsdException w:name="Medium List 2 Accent 3" w:semiHidden="0" w:uiPriority="66" w:unhideWhenUsed="0"/>
-    <w:lsdException w:name="Medium Grid 1 Accent 3" w:semiHidden="0" w:uiPriority="67" w:unhideWhenUsed="0"/>
-    <w:lsdException w:name="Medium Grid 2 Accent 3" w:semiHidden="0" w:uiPriority="68" w:unhideWhenUsed="0"/>
-    <w:lsdException w:name="Medium Grid 3 Accent 3" w:semiHidden="0" w:uiPriority="69" w:unhideWhenUsed="0"/>
-    <w:lsdException w:name="Dark List Accent 3" w:semiHidden="0" w:uiPriority="70" w:unhideWhenUsed="0"/>
-    <w:lsdException w:name="Colorful Shading Accent 3" w:semiHidden="0" w:uiPriority="71" w:unhideWhenUsed="0"/>
-    <w:lsdException w:name="Colorful List Accent 3" w:semiHidden="0" w:uiPriority="72" w:unhideWhenUsed="0"/>
-    <w:lsdException w:name="Colorful Grid Accent 3" w:semiHidden="0" w:uiPriority="73" w:unhideWhenUsed="0"/>
-    <w:lsdException w:name="Light Shading Accent 4" w:semiHidden="0" w:uiPriority="60" w:unhideWhenUsed="0"/>
-    <w:lsdException w:name="Light List Accent 4" w:semiHidden="0" w:uiPriority="61" w:unhideWhenUsed="0"/>
-    <w:lsdException w:name="Light Grid Accent 4" w:semiHidden="0" w:uiPriority="62" w:unhideWhenUsed="0"/>
-    <w:lsdException w:name="Medium Shading 1 Accent 4" w:semiHidden="0" w:uiPriority="63" w:unhideWhenUsed="0"/>
-    <w:lsdException w:name="Medium Shading 2 Accent 4" w:semiHidden="0" w:uiPriority="64" w:unhideWhenUsed="0"/>
-    <w:lsdException w:name="Medium List 1 Accent 4" w:semiHidden="0" w:uiPriority="65" w:unhideWhenUsed="0"/>
-    <w:lsdException w:name="Medium List 2 Accent 4" w:semiHidden="0" w:uiPriority="66" w:unhideWhenUsed="0"/>
-    <w:lsdException w:name="Medium Grid 1 Accent 4" w:semiHidden="0" w:uiPriority="67" w:unhideWhenUsed="0"/>
-    <w:lsdException w:name="Medium Grid 2 Accent 4" w:semiHidden="0" w:uiPriority="68" w:unhideWhenUsed="0"/>
-    <w:lsdException w:name="Medium Grid 3 Accent 4" w:semiHidden="0" w:uiPriority="69" w:unhideWhenUsed="0"/>
-    <w:lsdException w:name="Dark List Accent 4" w:semiHidden="0" w:uiPriority="70" w:unhideWhenUsed="0"/>
-    <w:lsdException w:name="Colorful Shading Accent 4" w:semiHidden="0" w:uiPriority="71" w:unhideWhenUsed="0"/>
-    <w:lsdException w:name="Colorful List Accent 4" w:semiHidden="0" w:uiPriority="72" w:unhideWhenUsed="0"/>
-    <w:lsdException w:name="Colorful Grid Accent 4" w:semiHidden="0" w:uiPriority="73" w:unhideWhenUsed="0"/>
-    <w:lsdException w:name="Light Shading Accent 5" w:semiHidden="0" w:uiPriority="60" w:unhideWhenUsed="0"/>
-    <w:lsdException w:name="Light List Accent 5" w:semiHidden="0" w:uiPriority="61" w:unhideWhenUsed="0"/>
-    <w:lsdException w:name="Light Grid Accent 5" w:semiHidden="0" w:uiPriority="62" w:unhideWhenUsed="0"/>
-    <w:lsdException w:name="Medium Shading 1 Accent 5" w:semiHidden="0" w:uiPriority="63" w:unhideWhenUsed="0"/>
-    <w:lsdException w:name="Medium Shading 2 Accent 5" w:semiHidden="0" w:uiPriority="64" w:unhideWhenUsed="0"/>
-    <w:lsdException w:name="Medium List 1 Accent 5" w:semiHidden="0" w:uiPriority="65" w:unhideWhenUsed="0"/>
-    <w:lsdException w:name="Medium List 2 Accent 5" w:semiHidden="0" w:uiPriority="66" w:unhideWhenUsed="0"/>
-    <w:lsdException w:name="Medium Grid 1 Accent 5" w:semiHidden="0" w:uiPriority="67" w:unhideWhenUsed="0"/>
-    <w:lsdException w:name="Medium Grid 2 Accent 5" w:semiHidden="0" w:uiPriority="68" w:unhideWhenUsed="0"/>
-    <w:lsdException w:name="Medium Grid 3 Accent 5" w:semiHidden="0" w:uiPriority="69" w:unhideWhenUsed="0"/>
-    <w:lsdException w:name="Dark List Accent 5" w:semiHidden="0" w:uiPriority="70" w:unhideWhenUsed="0"/>
-    <w:lsdException w:name="Colorful Shading Accent 5" w:semiHidden="0" w:uiPriority="71" w:unhideWhenUsed="0"/>
-    <w:lsdException w:name="Colorful List Accent 5" w:semiHidden="0" w:uiPriority="72" w:unhideWhenUsed="0"/>
-    <w:lsdException w:name="Colorful Grid Accent 5" w:semiHidden="0" w:uiPriority="73" w:unhideWhenUsed="0"/>
-    <w:lsdException w:name="Light Shading Accent 6" w:semiHidden="0" w:uiPriority="60" w:unhideWhenUsed="0"/>
-    <w:lsdException w:name="Light List Accent 6" w:semiHidden="0" w:uiPriority="61" w:unhideWhenUsed="0"/>
-    <w:lsdException w:name="Light Grid Accent 6" w:semiHidden="0" w:uiPriority="62" w:unhideWhenUsed="0"/>
-    <w:lsdException w:name="Medium Shading 1 Accent 6" w:semiHidden="0" w:uiPriority="63" w:unhideWhenUsed="0"/>
-    <w:lsdException w:name="Medium Shading 2 Accent 6" w:semiHidden="0" w:uiPriority="64" w:unhideWhenUsed="0"/>
-    <w:lsdException w:name="Medium List 1 Accent 6" w:semiHidden="0" w:uiPriority="65" w:unhideWhenUsed="0"/>
-    <w:lsdException w:name="Medium List 2 Accent 6" w:semiHidden="0" w:uiPriority="66" w:unhideWhenUsed="0"/>
-    <w:lsdException w:name="Medium Grid 1 Accent 6" w:semiHidden="0" w:uiPriority="67" w:unhideWhenUsed="0"/>
-    <w:lsdException w:name="Medium Grid 2 Accent 6" w:semiHidden="0" w:uiPriority="68" w:unhideWhenUsed="0"/>
-    <w:lsdException w:name="Medium Grid 3 Accent 6" w:semiHidden="0" w:uiPriority="69" w:unhideWhenUsed="0"/>
-    <w:lsdException w:name="Dark List Accent 6" w:semiHidden="0" w:uiPriority="70" w:unhideWhenUsed="0"/>
-    <w:lsdException w:name="Colorful Shading Accent 6" w:semiHidden="0" w:uiPriority="71" w:unhideWhenUsed="0"/>
-    <w:lsdException w:name="Colorful List Accent 6" w:semiHidden="0" w:uiPriority="72" w:unhideWhenUsed="0"/>
-    <w:lsdException w:name="Colorful Grid Accent 6" w:semiHidden="0" w:uiPriority="73" w:unhideWhenUsed="0"/>
-    <w:lsdException w:name="Subtle Emphasis" w:semiHidden="0" w:uiPriority="19" w:unhideWhenUsed="0" w:qFormat="1"/>
-    <w:lsdException w:name="Intense Emphasis" w:semiHidden="0" w:uiPriority="21" w:unhideWhenUsed="0" w:qFormat="1"/>
-    <w:lsdException w:name="Subtle Reference" w:semiHidden="0" w:uiPriority="31" w:unhideWhenUsed="0" w:qFormat="1"/>
-    <w:lsdException w:name="Intense Reference" w:semiHidden="0" w:uiPriority="32" w:unhideWhenUsed="0" w:qFormat="1"/>
-    <w:lsdException w:name="Book Title" w:semiHidden="0" w:uiPriority="33" w:unhideWhenUsed="0" w:qFormat="1"/>
-    <w:lsdException w:name="Bibliography" w:uiPriority="37"/>
-    <w:lsdException w:name="TOC Heading" w:uiPriority="39" w:qFormat="1"/>
+  <w:latentStyles w:defLockedState="0" w:defUIPriority="0" w:defSemiHidden="0" w:defUnhideWhenUsed="0" w:defQFormat="0" w:count="371">
+    <w:lsdException w:name="Normal" w:qFormat="1"/>
+    <w:lsdException w:name="heading 1" w:qFormat="1"/>
+    <w:lsdException w:name="heading 2" w:semiHidden="1" w:unhideWhenUsed="1" w:qFormat="1"/>
+    <w:lsdException w:name="heading 3" w:semiHidden="1" w:unhideWhenUsed="1" w:qFormat="1"/>
+    <w:lsdException w:name="heading 4" w:semiHidden="1" w:unhideWhenUsed="1" w:qFormat="1"/>
+    <w:lsdException w:name="heading 5" w:semiHidden="1" w:unhideWhenUsed="1" w:qFormat="1"/>
+    <w:lsdException w:name="heading 6" w:semiHidden="1" w:unhideWhenUsed="1" w:qFormat="1"/>
+    <w:lsdException w:name="heading 7" w:semiHidden="1" w:unhideWhenUsed="1" w:qFormat="1"/>
+    <w:lsdException w:name="heading 8" w:semiHidden="1" w:unhideWhenUsed="1" w:qFormat="1"/>
+    <w:lsdException w:name="heading 9" w:semiHidden="1" w:unhideWhenUsed="1" w:qFormat="1"/>
+    <w:lsdException w:name="index 1" w:semiHidden="1" w:unhideWhenUsed="1"/>
+    <w:lsdException w:name="index 2" w:semiHidden="1" w:unhideWhenUsed="1"/>
+    <w:lsdException w:name="index 3" w:semiHidden="1" w:unhideWhenUsed="1"/>
+    <w:lsdException w:name="index 4" w:semiHidden="1" w:unhideWhenUsed="1"/>
+    <w:lsdException w:name="index 5" w:semiHidden="1" w:unhideWhenUsed="1"/>
+    <w:lsdException w:name="index 6" w:semiHidden="1" w:unhideWhenUsed="1"/>
+    <w:lsdException w:name="index 7" w:semiHidden="1" w:unhideWhenUsed="1"/>
+    <w:lsdException w:name="index 8" w:semiHidden="1" w:unhideWhenUsed="1"/>
+    <w:lsdException w:name="index 9" w:semiHidden="1" w:unhideWhenUsed="1"/>
+    <w:lsdException w:name="toc 1" w:semiHidden="1" w:unhideWhenUsed="1"/>
+    <w:lsdException w:name="toc 2" w:semiHidden="1" w:unhideWhenUsed="1"/>
+    <w:lsdException w:name="toc 3" w:semiHidden="1" w:unhideWhenUsed="1"/>
+    <w:lsdException w:name="toc 4" w:semiHidden="1" w:unhideWhenUsed="1"/>
+    <w:lsdException w:name="toc 5" w:semiHidden="1" w:unhideWhenUsed="1"/>
+    <w:lsdException w:name="toc 6" w:semiHidden="1" w:unhideWhenUsed="1"/>
+    <w:lsdException w:name="toc 7" w:semiHidden="1" w:unhideWhenUsed="1"/>
+    <w:lsdException w:name="toc 8" w:semiHidden="1" w:unhideWhenUsed="1"/>
+    <w:lsdException w:name="toc 9" w:semiHidden="1" w:unhideWhenUsed="1"/>
+    <w:lsdException w:name="Normal Indent" w:semiHidden="1" w:unhideWhenUsed="1"/>
+    <w:lsdException w:name="footnote text" w:semiHidden="1" w:unhideWhenUsed="1"/>
+    <w:lsdException w:name="annotation text" w:semiHidden="1" w:unhideWhenUsed="1"/>
+    <w:lsdException w:name="header" w:semiHidden="1" w:unhideWhenUsed="1"/>
+    <w:lsdException w:name="footer" w:semiHidden="1" w:unhideWhenUsed="1"/>
+    <w:lsdException w:name="index heading" w:semiHidden="1" w:unhideWhenUsed="1"/>
+    <w:lsdException w:name="caption" w:semiHidden="1" w:unhideWhenUsed="1" w:qFormat="1"/>
+    <w:lsdException w:name="table of figures" w:semiHidden="1" w:unhideWhenUsed="1"/>
+    <w:lsdException w:name="envelope address" w:semiHidden="1" w:unhideWhenUsed="1"/>
+    <w:lsdException w:name="envelope return" w:semiHidden="1" w:unhideWhenUsed="1"/>
+    <w:lsdException w:name="footnote reference" w:semiHidden="1" w:unhideWhenUsed="1"/>
+    <w:lsdException w:name="annotation reference" w:semiHidden="1" w:unhideWhenUsed="1"/>
+    <w:lsdException w:name="line number" w:semiHidden="1" w:unhideWhenUsed="1"/>
+    <w:lsdException w:name="page number" w:semiHidden="1" w:unhideWhenUsed="1"/>
+    <w:lsdException w:name="endnote reference" w:semiHidden="1" w:unhideWhenUsed="1"/>
+    <w:lsdException w:name="endnote text" w:semiHidden="1" w:unhideWhenUsed="1"/>
+    <w:lsdException w:name="table of authorities" w:semiHidden="1" w:unhideWhenUsed="1"/>
+    <w:lsdException w:name="macro" w:semiHidden="1" w:unhideWhenUsed="1"/>
+    <w:lsdException w:name="toa heading" w:semiHidden="1" w:unhideWhenUsed="1"/>
+    <w:lsdException w:name="List" w:semiHidden="1" w:unhideWhenUsed="1"/>
+    <w:lsdException w:name="List Bullet" w:semiHidden="1" w:unhideWhenUsed="1"/>
+    <w:lsdException w:name="List 2" w:semiHidden="1" w:unhideWhenUsed="1"/>
+    <w:lsdException w:name="List 3" w:semiHidden="1" w:unhideWhenUsed="1"/>
+    <w:lsdException w:name="List Bullet 2" w:semiHidden="1" w:unhideWhenUsed="1"/>
+    <w:lsdException w:name="List Bullet 3" w:semiHidden="1" w:unhideWhenUsed="1"/>
+    <w:lsdException w:name="List Bullet 4" w:semiHidden="1" w:unhideWhenUsed="1"/>
+    <w:lsdException w:name="List Bullet 5" w:semiHidden="1" w:unhideWhenUsed="1"/>
+    <w:lsdException w:name="List Number 2" w:semiHidden="1" w:unhideWhenUsed="1"/>
+    <w:lsdException w:name="List Number 3" w:semiHidden="1" w:unhideWhenUsed="1"/>
+    <w:lsdException w:name="List Number 4" w:semiHidden="1" w:unhideWhenUsed="1"/>
+    <w:lsdException w:name="List Number 5" w:semiHidden="1" w:unhideWhenUsed="1"/>
+    <w:lsdException w:name="Title" w:qFormat="1"/>
+    <w:lsdException w:name="Closing" w:semiHidden="1" w:unhideWhenUsed="1"/>
+    <w:lsdException w:name="Signature" w:semiHidden="1" w:unhideWhenUsed="1"/>
+    <w:lsdException w:name="Default Paragraph Font" w:semiHidden="1" w:unhideWhenUsed="1"/>
+    <w:lsdException w:name="Body Text" w:semiHidden="1" w:unhideWhenUsed="1"/>
+    <w:lsdException w:name="Body Text Indent" w:semiHidden="1" w:unhideWhenUsed="1"/>
+    <w:lsdException w:name="List Continue" w:semiHidden="1" w:unhideWhenUsed="1"/>
+    <w:lsdException w:name="List Continue 2" w:semiHidden="1" w:unhideWhenUsed="1"/>
+    <w:lsdException w:name="List Continue 3" w:semiHidden="1" w:unhideWhenUsed="1"/>
+    <w:lsdException w:name="List Continue 4" w:semiHidden="1" w:unhideWhenUsed="1"/>
+    <w:lsdException w:name="List Continue 5" w:semiHidden="1" w:unhideWhenUsed="1"/>
+    <w:lsdException w:name="Message Header" w:semiHidden="1" w:unhideWhenUsed="1"/>
+    <w:lsdException w:name="Subtitle" w:qFormat="1"/>
+    <w:lsdException w:name="Body Text First Indent 2" w:semiHidden="1" w:unhideWhenUsed="1"/>
+    <w:lsdException w:name="Note Heading" w:semiHidden="1" w:unhideWhenUsed="1"/>
+    <w:lsdException w:name="Body Text 2" w:semiHidden="1" w:unhideWhenUsed="1"/>
+    <w:lsdException w:name="Body Text 3" w:semiHidden="1" w:unhideWhenUsed="1"/>
+    <w:lsdException w:name="Body Text Indent 2" w:semiHidden="1" w:unhideWhenUsed="1"/>
+    <w:lsdException w:name="Body Text Indent 3" w:semiHidden="1" w:unhideWhenUsed="1"/>
+    <w:lsdException w:name="Block Text" w:semiHidden="1" w:unhideWhenUsed="1"/>
+    <w:lsdException w:name="Hyperlink" w:semiHidden="1" w:unhideWhenUsed="1"/>
+    <w:lsdException w:name="FollowedHyperlink" w:semiHidden="1" w:unhideWhenUsed="1"/>
+    <w:lsdException w:name="Strong" w:qFormat="1"/>
+    <w:lsdException w:name="Emphasis" w:qFormat="1"/>
+    <w:lsdException w:name="Document Map" w:semiHidden="1" w:unhideWhenUsed="1"/>
+    <w:lsdException w:name="Plain Text" w:semiHidden="1" w:unhideWhenUsed="1"/>
+    <w:lsdException w:name="E-mail Signature" w:semiHidden="1" w:unhideWhenUsed="1"/>
+    <w:lsdException w:name="HTML Top of Form" w:semiHidden="1" w:unhideWhenUsed="1"/>
+    <w:lsdException w:name="HTML Bottom of Form" w:semiHidden="1" w:unhideWhenUsed="1"/>
+    <w:lsdException w:name="Normal (Web)" w:semiHidden="1" w:unhideWhenUsed="1"/>
+    <w:lsdException w:name="HTML Acronym" w:semiHidden="1" w:unhideWhenUsed="1"/>
+    <w:lsdException w:name="HTML Address" w:semiHidden="1" w:unhideWhenUsed="1"/>
+    <w:lsdException w:name="HTML Cite" w:semiHidden="1" w:unhideWhenUsed="1"/>
+    <w:lsdException w:name="HTML Code" w:semiHidden="1" w:unhideWhenUsed="1"/>
+    <w:lsdException w:name="HTML Definition" w:semiHidden="1" w:unhideWhenUsed="1"/>
+    <w:lsdException w:name="HTML Keyboard" w:semiHidden="1" w:unhideWhenUsed="1"/>
+    <w:lsdException w:name="HTML Preformatted" w:semiHidden="1" w:unhideWhenUsed="1"/>
+    <w:lsdException w:name="HTML Sample" w:semiHidden="1" w:unhideWhenUsed="1"/>
+    <w:lsdException w:name="HTML Typewriter" w:semiHidden="1" w:unhideWhenUsed="1"/>
+    <w:lsdException w:name="HTML Variable" w:semiHidden="1" w:unhideWhenUsed="1"/>
+    <w:lsdException w:name="Normal Table" w:semiHidden="1" w:unhideWhenUsed="1"/>
+    <w:lsdException w:name="annotation subject" w:semiHidden="1" w:unhideWhenUsed="1"/>
+    <w:lsdException w:name="No List" w:semiHidden="1" w:unhideWhenUsed="1"/>
+    <w:lsdException w:name="Outline List 1" w:semiHidden="1" w:unhideWhenUsed="1"/>
+    <w:lsdException w:name="Outline List 2" w:semiHidden="1" w:unhideWhenUsed="1"/>
+    <w:lsdException w:name="Outline List 3" w:semiHidden="1" w:unhideWhenUsed="1"/>
+    <w:lsdException w:name="Table Simple 1" w:semiHidden="1" w:unhideWhenUsed="1"/>
+    <w:lsdException w:name="Table Simple 2" w:semiHidden="1" w:unhideWhenUsed="1"/>
+    <w:lsdException w:name="Table Simple 3" w:semiHidden="1" w:unhideWhenUsed="1"/>
+    <w:lsdException w:name="Table Classic 1" w:semiHidden="1" w:unhideWhenUsed="1"/>
+    <w:lsdException w:name="Table Classic 2" w:semiHidden="1" w:unhideWhenUsed="1"/>
+    <w:lsdException w:name="Table Classic 3" w:semiHidden="1" w:unhideWhenUsed="1"/>
+    <w:lsdException w:name="Table Classic 4" w:semiHidden="1" w:unhideWhenUsed="1"/>
+    <w:lsdException w:name="Table Colorful 1" w:semiHidden="1" w:unhideWhenUsed="1"/>
+    <w:lsdException w:name="Table Colorful 2" w:semiHidden="1" w:unhideWhenUsed="1"/>
+    <w:lsdException w:name="Table Colorful 3" w:semiHidden="1" w:unhideWhenUsed="1"/>
+    <w:lsdException w:name="Table Columns 1" w:semiHidden="1" w:unhideWhenUsed="1"/>
+    <w:lsdException w:name="Table Columns 2" w:semiHidden="1" w:unhideWhenUsed="1"/>
+    <w:lsdException w:name="Table Columns 3" w:semiHidden="1" w:unhideWhenUsed="1"/>
+    <w:lsdException w:name="Table Columns 4" w:semiHidden="1" w:unhideWhenUsed="1"/>
+    <w:lsdException w:name="Table Columns 5" w:semiHidden="1" w:unhideWhenUsed="1"/>
+    <w:lsdException w:name="Table Grid 1" w:semiHidden="1" w:unhideWhenUsed="1"/>
+    <w:lsdException w:name="Table Grid 2" w:semiHidden="1" w:unhideWhenUsed="1"/>
+    <w:lsdException w:name="Table Grid 3" w:semiHidden="1" w:unhideWhenUsed="1"/>
+    <w:lsdException w:name="Table Grid 4" w:semiHidden="1" w:unhideWhenUsed="1"/>
+    <w:lsdException w:name="Table Grid 5" w:semiHidden="1" w:unhideWhenUsed="1"/>
+    <w:lsdException w:name="Table Grid 6" w:semiHidden="1" w:unhideWhenUsed="1"/>
+    <w:lsdException w:name="Table Grid 7" w:semiHidden="1" w:unhideWhenUsed="1"/>
+    <w:lsdException w:name="Table Grid 8" w:semiHidden="1" w:unhideWhenUsed="1"/>
+    <w:lsdException w:name="Table List 1" w:semiHidden="1" w:unhideWhenUsed="1"/>
+    <w:lsdException w:name="Table List 2" w:semiHidden="1" w:unhideWhenUsed="1"/>
+    <w:lsdException w:name="Table List 3" w:semiHidden="1" w:unhideWhenUsed="1"/>
+    <w:lsdException w:name="Table List 4" w:semiHidden="1" w:unhideWhenUsed="1"/>
+    <w:lsdException w:name="Table List 5" w:semiHidden="1" w:unhideWhenUsed="1"/>
+    <w:lsdException w:name="Table List 6" w:semiHidden="1" w:unhideWhenUsed="1"/>
+    <w:lsdException w:name="Table List 7" w:semiHidden="1" w:unhideWhenUsed="1"/>
+    <w:lsdException w:name="Table List 8" w:semiHidden="1" w:unhideWhenUsed="1"/>
+    <w:lsdException w:name="Table 3D effects 1" w:semiHidden="1" w:unhideWhenUsed="1"/>
+    <w:lsdException w:name="Table 3D effects 2" w:semiHidden="1" w:unhideWhenUsed="1"/>
+    <w:lsdException w:name="Table 3D effects 3" w:semiHidden="1" w:unhideWhenUsed="1"/>
+    <w:lsdException w:name="Table Contemporary" w:semiHidden="1" w:unhideWhenUsed="1"/>
+    <w:lsdException w:name="Table Elegant" w:semiHidden="1" w:unhideWhenUsed="1"/>
+    <w:lsdException w:name="Table Professional" w:semiHidden="1" w:unhideWhenUsed="1"/>
+    <w:lsdException w:name="Table Subtle 1" w:semiHidden="1" w:unhideWhenUsed="1"/>
+    <w:lsdException w:name="Table Subtle 2" w:semiHidden="1" w:unhideWhenUsed="1"/>
+    <w:lsdException w:name="Table Web 1" w:semiHidden="1" w:unhideWhenUsed="1"/>
+    <w:lsdException w:name="Table Web 2" w:semiHidden="1" w:unhideWhenUsed="1"/>
+    <w:lsdException w:name="Table Web 3" w:semiHidden="1" w:unhideWhenUsed="1"/>
+    <w:lsdException w:name="Balloon Text" w:semiHidden="1" w:unhideWhenUsed="1"/>
+    <w:lsdException w:name="Table Theme" w:semiHidden="1" w:unhideWhenUsed="1"/>
+    <w:lsdException w:name="Placeholder Text" w:semiHidden="1" w:uiPriority="99"/>
+    <w:lsdException w:name="No Spacing" w:uiPriority="1" w:qFormat="1"/>
+    <w:lsdException w:name="Light Shading" w:uiPriority="60"/>
+    <w:lsdException w:name="Light List" w:uiPriority="61"/>
+    <w:lsdException w:name="Light Grid" w:uiPriority="62"/>
+    <w:lsdException w:name="Medium Shading 1" w:uiPriority="63"/>
+    <w:lsdException w:name="Medium Shading 2" w:uiPriority="64"/>
+    <w:lsdException w:name="Medium List 1" w:uiPriority="65"/>
+    <w:lsdException w:name="Medium List 2" w:uiPriority="66"/>
+    <w:lsdException w:name="Medium Grid 1" w:uiPriority="67"/>
+    <w:lsdException w:name="Medium Grid 2" w:uiPriority="68"/>
+    <w:lsdException w:name="Medium Grid 3" w:uiPriority="69"/>
+    <w:lsdException w:name="Dark List" w:uiPriority="70"/>
+    <w:lsdException w:name="Colorful Shading" w:uiPriority="71"/>
+    <w:lsdException w:name="Colorful List" w:uiPriority="72"/>
+    <w:lsdException w:name="Colorful Grid" w:uiPriority="73"/>
+    <w:lsdException w:name="Light Shading Accent 1" w:uiPriority="60"/>
+    <w:lsdException w:name="Light List Accent 1" w:uiPriority="61"/>
+    <w:lsdException w:name="Light Grid Accent 1" w:uiPriority="62"/>
+    <w:lsdException w:name="Medium Shading 1 Accent 1" w:uiPriority="63"/>
+    <w:lsdException w:name="Medium Shading 2 Accent 1" w:uiPriority="64"/>
+    <w:lsdException w:name="Medium List 1 Accent 1" w:uiPriority="65"/>
+    <w:lsdException w:name="Revision" w:semiHidden="1" w:uiPriority="99"/>
+    <w:lsdException w:name="List Paragraph" w:uiPriority="34" w:qFormat="1"/>
+    <w:lsdException w:name="Quote" w:uiPriority="29" w:qFormat="1"/>
+    <w:lsdException w:name="Intense Quote" w:uiPriority="30" w:qFormat="1"/>
+    <w:lsdException w:name="Medium List 2 Accent 1" w:uiPriority="66"/>
+    <w:lsdException w:name="Medium Grid 1 Accent 1" w:uiPriority="67"/>
+    <w:lsdException w:name="Medium Grid 2 Accent 1" w:uiPriority="68"/>
+    <w:lsdException w:name="Medium Grid 3 Accent 1" w:uiPriority="69"/>
+    <w:lsdException w:name="Dark List Accent 1" w:uiPriority="70"/>
+    <w:lsdException w:name="Colorful Shading Accent 1" w:uiPriority="71"/>
+    <w:lsdException w:name="Colorful List Accent 1" w:uiPriority="72"/>
+    <w:lsdException w:name="Colorful Grid Accent 1" w:uiPriority="73"/>
+    <w:lsdException w:name="Light Shading Accent 2" w:uiPriority="60"/>
+    <w:lsdException w:name="Light List Accent 2" w:uiPriority="61"/>
+    <w:lsdException w:name="Light Grid Accent 2" w:uiPriority="62"/>
+    <w:lsdException w:name="Medium Shading 1 Accent 2" w:uiPriority="63"/>
+    <w:lsdException w:name="Medium Shading 2 Accent 2" w:uiPriority="64"/>
+    <w:lsdException w:name="Medium List 1 Accent 2" w:uiPriority="65"/>
+    <w:lsdException w:name="Medium List 2 Accent 2" w:uiPriority="66"/>
+    <w:lsdException w:name="Medium Grid 1 Accent 2" w:uiPriority="67"/>
+    <w:lsdException w:name="Medium Grid 2 Accent 2" w:uiPriority="68"/>
+    <w:lsdException w:name="Medium Grid 3 Accent 2" w:uiPriority="69"/>
+    <w:lsdException w:name="Dark List Accent 2" w:uiPriority="70"/>
+    <w:lsdException w:name="Colorful Shading Accent 2" w:uiPriority="71"/>
+    <w:lsdException w:name="Colorful List Accent 2" w:uiPriority="72"/>
+    <w:lsdException w:name="Colorful Grid Accent 2" w:uiPriority="73"/>
+    <w:lsdException w:name="Light Shading Accent 3" w:uiPriority="60"/>
+    <w:lsdException w:name="Light List Accent 3" w:uiPriority="61"/>
+    <w:lsdException w:name="Light Grid Accent 3" w:uiPriority="62"/>
+    <w:lsdException w:name="Medium Shading 1 Accent 3" w:uiPriority="63"/>
+    <w:lsdException w:name="Medium Shading 2 Accent 3" w:uiPriority="64"/>
+    <w:lsdException w:name="Medium List 1 Accent 3" w:uiPriority="65"/>
+    <w:lsdException w:name="Medium List 2 Accent 3" w:uiPriority="66"/>
+    <w:lsdException w:name="Medium Grid 1 Accent 3" w:uiPriority="67"/>
+    <w:lsdException w:name="Medium Grid 2 Accent 3" w:uiPriority="68"/>
+    <w:lsdException w:name="Medium Grid 3 Accent 3" w:uiPriority="69"/>
+    <w:lsdException w:name="Dark List Accent 3" w:uiPriority="70"/>
+    <w:lsdException w:name="Colorful Shading Accent 3" w:uiPriority="71"/>
+    <w:lsdException w:name="Colorful List Accent 3" w:uiPriority="72"/>
+    <w:lsdException w:name="Colorful Grid Accent 3" w:uiPriority="73"/>
+    <w:lsdException w:name="Light Shading Accent 4" w:uiPriority="60"/>
+    <w:lsdException w:name="Light List Accent 4" w:uiPriority="61"/>
+    <w:lsdException w:name="Light Grid Accent 4" w:uiPriority="62"/>
+    <w:lsdException w:name="Medium Shading 1 Accent 4" w:uiPriority="63"/>
+    <w:lsdException w:name="Medium Shading 2 Accent 4" w:uiPriority="64"/>
+    <w:lsdException w:name="Medium List 1 Accent 4" w:uiPriority="65"/>
+    <w:lsdException w:name="Medium List 2 Accent 4" w:uiPriority="66"/>
+    <w:lsdException w:name="Medium Grid 1 Accent 4" w:uiPriority="67"/>
+    <w:lsdException w:name="Medium Grid 2 Accent 4" w:uiPriority="68"/>
+    <w:lsdException w:name="Medium Grid 3 Accent 4" w:uiPriority="69"/>
+    <w:lsdException w:name="Dark List Accent 4" w:uiPriority="70"/>
+    <w:lsdException w:name="Colorful Shading Accent 4" w:uiPriority="71"/>
+    <w:lsdException w:name="Colorful List Accent 4" w:uiPriority="72"/>
+    <w:lsdException w:name="Colorful Grid Accent 4" w:uiPriority="73"/>
+    <w:lsdException w:name="Light Shading Accent 5" w:uiPriority="60"/>
+    <w:lsdException w:name="Light List Accent 5" w:uiPriority="61"/>
+    <w:lsdException w:name="Light Grid Accent 5" w:uiPriority="62"/>
+    <w:lsdException w:name="Medium Shading 1 Accent 5" w:uiPriority="63"/>
+    <w:lsdException w:name="Medium Shading 2 Accent 5" w:uiPriority="64"/>
+    <w:lsdException w:name="Medium List 1 Accent 5" w:uiPriority="65"/>
+    <w:lsdException w:name="Medium List 2 Accent 5" w:uiPriority="66"/>
+    <w:lsdException w:name="Medium Grid 1 Accent 5" w:uiPriority="67"/>
+    <w:lsdException w:name="Medium Grid 2 Accent 5" w:uiPriority="68"/>
+    <w:lsdException w:name="Medium Grid 3 Accent 5" w:uiPriority="69"/>
+    <w:lsdException w:name="Dark List Accent 5" w:uiPriority="70"/>
+    <w:lsdException w:name="Colorful Shading Accent 5" w:uiPriority="71"/>
+    <w:lsdException w:name="Colorful List Accent 5" w:uiPriority="72"/>
+    <w:lsdException w:name="Colorful Grid Accent 5" w:uiPriority="73"/>
+    <w:lsdException w:name="Light Shading Accent 6" w:uiPriority="60"/>
+    <w:lsdException w:name="Light List Accent 6" w:uiPriority="61"/>
+    <w:lsdException w:name="Light Grid Accent 6" w:uiPriority="62"/>
+    <w:lsdException w:name="Medium Shading 1 Accent 6" w:uiPriority="63"/>
+    <w:lsdException w:name="Medium Shading 2 Accent 6" w:uiPriority="64"/>
+    <w:lsdException w:name="Medium List 1 Accent 6" w:uiPriority="65"/>
+    <w:lsdException w:name="Medium List 2 Accent 6" w:uiPriority="66"/>
+    <w:lsdException w:name="Medium Grid 1 Accent 6" w:uiPriority="67"/>
+    <w:lsdException w:name="Medium Grid 2 Accent 6" w:uiPriority="68"/>
+    <w:lsdException w:name="Medium Grid 3 Accent 6" w:uiPriority="69"/>
+    <w:lsdException w:name="Dark List Accent 6" w:uiPriority="70"/>
+    <w:lsdException w:name="Colorful Shading Accent 6" w:uiPriority="71"/>
+    <w:lsdException w:name="Colorful List Accent 6" w:uiPriority="72"/>
+    <w:lsdException w:name="Colorful Grid Accent 6" w:uiPriority="73"/>
+    <w:lsdException w:name="Subtle Emphasis" w:uiPriority="19" w:qFormat="1"/>
+    <w:lsdException w:name="Intense Emphasis" w:uiPriority="21" w:qFormat="1"/>
+    <w:lsdException w:name="Subtle Reference" w:uiPriority="31" w:qFormat="1"/>
+    <w:lsdException w:name="Intense Reference" w:uiPriority="32" w:qFormat="1"/>
+    <w:lsdException w:name="Book Title" w:uiPriority="33" w:qFormat="1"/>
+    <w:lsdException w:name="Bibliography" w:semiHidden="1" w:uiPriority="37" w:unhideWhenUsed="1"/>
+    <w:lsdException w:name="TOC Heading" w:semiHidden="1" w:uiPriority="39" w:unhideWhenUsed="1" w:qFormat="1"/>
+    <w:lsdException w:name="Plain Table 1" w:uiPriority="41"/>
+    <w:lsdException w:name="Plain Table 2" w:uiPriority="42"/>
+    <w:lsdException w:name="Plain Table 3" w:uiPriority="43"/>
+    <w:lsdException w:name="Plain Table 4" w:uiPriority="44"/>
+    <w:lsdException w:name="Plain Table 5" w:uiPriority="45"/>
+    <w:lsdException w:name="Grid Table Light" w:uiPriority="40"/>
+    <w:lsdException w:name="Grid Table 1 Light" w:uiPriority="46"/>
+    <w:lsdException w:name="Grid Table 2" w:uiPriority="47"/>
+    <w:lsdException w:name="Grid Table 3" w:uiPriority="48"/>
+    <w:lsdException w:name="Grid Table 4" w:uiPriority="49"/>
+    <w:lsdException w:name="Grid Table 5 Dark" w:uiPriority="50"/>
+    <w:lsdException w:name="Grid Table 6 Colorful" w:uiPriority="51"/>
+    <w:lsdException w:name="Grid Table 7 Colorful" w:uiPriority="52"/>
+    <w:lsdException w:name="Grid Table 1 Light Accent 1" w:uiPriority="46"/>
+    <w:lsdException w:name="Grid Table 2 Accent 1" w:uiPriority="47"/>
+    <w:lsdException w:name="Grid Table 3 Accent 1" w:uiPriority="48"/>
+    <w:lsdException w:name="Grid Table 4 Accent 1" w:uiPriority="49"/>
+    <w:lsdException w:name="Grid Table 5 Dark Accent 1" w:uiPriority="50"/>
+    <w:lsdException w:name="Grid Table 6 Colorful Accent 1" w:uiPriority="51"/>
+    <w:lsdException w:name="Grid Table 7 Colorful Accent 1" w:uiPriority="52"/>
+    <w:lsdException w:name="Grid Table 1 Light Accent 2" w:uiPriority="46"/>
+    <w:lsdException w:name="Grid Table 2 Accent 2" w:uiPriority="47"/>
+    <w:lsdException w:name="Grid Table 3 Accent 2" w:uiPriority="48"/>
+    <w:lsdException w:name="Grid Table 4 Accent 2" w:uiPriority="49"/>
+    <w:lsdException w:name="Grid Table 5 Dark Accent 2" w:uiPriority="50"/>
+    <w:lsdException w:name="Grid Table 6 Colorful Accent 2" w:uiPriority="51"/>
+    <w:lsdException w:name="Grid Table 7 Colorful Accent 2" w:uiPriority="52"/>
+    <w:lsdException w:name="Grid Table 1 Light Accent 3" w:uiPriority="46"/>
+    <w:lsdException w:name="Grid Table 2 Accent 3" w:uiPriority="47"/>
+    <w:lsdException w:name="Grid Table 3 Accent 3" w:uiPriority="48"/>
+    <w:lsdException w:name="Grid Table 4 Accent 3" w:uiPriority="49"/>
+    <w:lsdException w:name="Grid Table 5 Dark Accent 3" w:uiPriority="50"/>
+    <w:lsdException w:name="Grid Table 6 Colorful Accent 3" w:uiPriority="51"/>
+    <w:lsdException w:name="Grid Table 7 Colorful Accent 3" w:uiPriority="52"/>
+    <w:lsdException w:name="Grid Table 1 Light Accent 4" w:uiPriority="46"/>
+    <w:lsdException w:name="Grid Table 2 Accent 4" w:uiPriority="47"/>
+    <w:lsdException w:name="Grid Table 3 Accent 4" w:uiPriority="48"/>
+    <w:lsdException w:name="Grid Table 4 Accent 4" w:uiPriority="49"/>
+    <w:lsdException w:name="Grid Table 5 Dark Accent 4" w:uiPriority="50"/>
+    <w:lsdException w:name="Grid Table 6 Colorful Accent 4" w:uiPriority="51"/>
+    <w:lsdException w:name="Grid Table 7 Colorful Accent 4" w:uiPriority="52"/>
+    <w:lsdException w:name="Grid Table 1 Light Accent 5" w:uiPriority="46"/>
+    <w:lsdException w:name="Grid Table 2 Accent 5" w:uiPriority="47"/>
+    <w:lsdException w:name="Grid Table 3 Accent 5" w:uiPriority="48"/>
+    <w:lsdException w:name="Grid Table 4 Accent 5" w:uiPriority="49"/>
+    <w:lsdException w:name="Grid Table 5 Dark Accent 5" w:uiPriority="50"/>
+    <w:lsdException w:name="Grid Table 6 Colorful Accent 5" w:uiPriority="51"/>
+    <w:lsdException w:name="Grid Table 7 Colorful Accent 5" w:uiPriority="52"/>
+    <w:lsdException w:name="Grid Table 1 Light Accent 6" w:uiPriority="46"/>
+    <w:lsdException w:name="Grid Table 2 Accent 6" w:uiPriority="47"/>
+    <w:lsdException w:name="Grid Table 3 Accent 6" w:uiPriority="48"/>
+    <w:lsdException w:name="Grid Table 4 Accent 6" w:uiPriority="49"/>
+    <w:lsdException w:name="Grid Table 5 Dark Accent 6" w:uiPriority="50"/>
+    <w:lsdException w:name="Grid Table 6 Colorful Accent 6" w:uiPriority="51"/>
+    <w:lsdException w:name="Grid Table 7 Colorful Accent 6" w:uiPriority="52"/>
+    <w:lsdException w:name="List Table 1 Light" w:uiPriority="46"/>
+    <w:lsdException w:name="List Table 2" w:uiPriority="47"/>
+    <w:lsdException w:name="List Table 3" w:uiPriority="48"/>
+    <w:lsdException w:name="List Table 4" w:uiPriority="49"/>
+    <w:lsdException w:name="List Table 5 Dark" w:uiPriority="50"/>
+    <w:lsdException w:name="List Table 6 Colorful" w:uiPriority="51"/>
+    <w:lsdException w:name="List Table 7 Colorful" w:uiPriority="52"/>
+    <w:lsdException w:name="List Table 1 Light Accent 1" w:uiPriority="46"/>
+    <w:lsdException w:name="List Table 2 Accent 1" w:uiPriority="47"/>
+    <w:lsdException w:name="List Table 3 Accent 1" w:uiPriority="48"/>
+    <w:lsdException w:name="List Table 4 Accent 1" w:uiPriority="49"/>
+    <w:lsdException w:name="List Table 5 Dark Accent 1" w:uiPriority="50"/>
+    <w:lsdException w:name="List Table 6 Colorful Accent 1" w:uiPriority="51"/>
+    <w:lsdException w:name="List Table 7 Colorful Accent 1" w:uiPriority="52"/>
+    <w:lsdException w:name="List Table 1 Light Accent 2" w:uiPriority="46"/>
+    <w:lsdException w:name="List Table 2 Accent 2" w:uiPriority="47"/>
+    <w:lsdException w:name="List Table 3 Accent 2" w:uiPriority="48"/>
+    <w:lsdException w:name="List Table 4 Accent 2" w:uiPriority="49"/>
+    <w:lsdException w:name="List Table 5 Dark Accent 2" w:uiPriority="50"/>
+    <w:lsdException w:name="List Table 6 Colorful Accent 2" w:uiPriority="51"/>
+    <w:lsdException w:name="List Table 7 Colorful Accent 2" w:uiPriority="52"/>
+    <w:lsdException w:name="List Table 1 Light Accent 3" w:uiPriority="46"/>
+    <w:lsdException w:name="List Table 2 Accent 3" w:uiPriority="47"/>
+    <w:lsdException w:name="List Table 3 Accent 3" w:uiPriority="48"/>
+    <w:lsdException w:name="List Table 4 Accent 3" w:uiPriority="49"/>
+    <w:lsdException w:name="List Table 5 Dark Accent 3" w:uiPriority="50"/>
+    <w:lsdException w:name="List Table 6 Colorful Accent 3" w:uiPriority="51"/>
+    <w:lsdException w:name="List Table 7 Colorful Accent 3" w:uiPriority="52"/>
+    <w:lsdException w:name="List Table 1 Light Accent 4" w:uiPriority="46"/>
+    <w:lsdException w:name="List Table 2 Accent 4" w:uiPriority="47"/>
+    <w:lsdException w:name="List Table 3 Accent 4" w:uiPriority="48"/>
+    <w:lsdException w:name="List Table 4 Accent 4" w:uiPriority="49"/>
+    <w:lsdException w:name="List Table 5 Dark Accent 4" w:uiPriority="50"/>
+    <w:lsdException w:name="List Table 6 Colorful Accent 4" w:uiPriority="51"/>
+    <w:lsdException w:name="List Table 7 Colorful Accent 4" w:uiPriority="52"/>
+    <w:lsdException w:name="List Table 1 Light Accent 5" w:uiPriority="46"/>
+    <w:lsdException w:name="List Table 2 Accent 5" w:uiPriority="47"/>
+    <w:lsdException w:name="List Table 3 Accent 5" w:uiPriority="48"/>
+    <w:lsdException w:name="List Table 4 Accent 5" w:uiPriority="49"/>
+    <w:lsdException w:name="List Table 5 Dark Accent 5" w:uiPriority="50"/>
+    <w:lsdException w:name="List Table 6 Colorful Accent 5" w:uiPriority="51"/>
+    <w:lsdException w:name="List Table 7 Colorful Accent 5" w:uiPriority="52"/>
+    <w:lsdException w:name="List Table 1 Light Accent 6" w:uiPriority="46"/>
+    <w:lsdException w:name="List Table 2 Accent 6" w:uiPriority="47"/>
+    <w:lsdException w:name="List Table 3 Accent 6" w:uiPriority="48"/>
+    <w:lsdException w:name="List Table 4 Accent 6" w:uiPriority="49"/>
+    <w:lsdException w:name="List Table 5 Dark Accent 6" w:uiPriority="50"/>
+    <w:lsdException w:name="List Table 6 Colorful Accent 6" w:uiPriority="51"/>
+    <w:lsdException w:name="List Table 7 Colorful Accent 6" w:uiPriority="52"/>
   </w:latentStyles>
   <w:style w:type="paragraph" w:default="1" w:styleId="Normal">
     <w:name w:val="Normal"/>
@@ -6603,7 +6563,7 @@
 </file>
 
 <file path=customXml/itemProps1.xml><?xml version="1.0" encoding="utf-8"?>
-<ds:datastoreItem xmlns:ds="http://schemas.openxmlformats.org/officeDocument/2006/customXml" ds:itemID="{8EE8D534-68A8-4325-B96A-0FF7C15CF71C}">
+<ds:datastoreItem xmlns:ds="http://schemas.openxmlformats.org/officeDocument/2006/customXml" ds:itemID="{243867FF-2143-4B40-A6DC-92DE63C5AE48}">
   <ds:schemaRefs>
     <ds:schemaRef ds:uri="http://schemas.openxmlformats.org/officeDocument/2006/bibliography"/>
   </ds:schemaRefs>

</xml_diff>